<commit_message>
missing import and design doc
</commit_message>
<xml_diff>
--- a/BSC-HGP - Project - UI Design DocumentV1.docx
+++ b/BSC-HGP - Project - UI Design DocumentV1.docx
@@ -126,7 +126,7 @@
         <w:rPr>
           <w:lang w:val="en-GB"/>
         </w:rPr>
-        <w:tab/>
+        <w:t>Ryan Talbot</w:t>
       </w:r>
       <w:r>
         <w:rPr>
@@ -153,6 +153,12 @@
         <w:tab/>
         <w:t xml:space="preserve">Student Number1: </w:t>
       </w:r>
+      <w:r>
+        <w:rPr>
+          <w:lang w:val="en-GB"/>
+        </w:rPr>
+        <w:t>3001508</w:t>
+      </w:r>
     </w:p>
     <w:p>
       <w:pPr>
@@ -170,13 +176,7 @@
         <w:rPr>
           <w:lang w:val="en-GB"/>
         </w:rPr>
-        <w:tab/>
-      </w:r>
-      <w:r>
-        <w:rPr>
-          <w:lang w:val="en-GB"/>
-        </w:rPr>
-        <w:tab/>
+        <w:t>Conor Mc Cabe</w:t>
       </w:r>
       <w:r>
         <w:rPr>
@@ -197,6 +197,12 @@
         <w:tab/>
         <w:t xml:space="preserve">Student Number2: </w:t>
       </w:r>
+      <w:r>
+        <w:rPr>
+          <w:lang w:val="en-GB"/>
+        </w:rPr>
+        <w:t>3009601</w:t>
+      </w:r>
     </w:p>
     <w:p>
       <w:pPr>
@@ -220,14 +226,30 @@
         <w:rPr>
           <w:lang w:val="en-GB"/>
         </w:rPr>
-        <w:tab/>
-      </w:r>
-      <w:r>
-        <w:rPr>
-          <w:lang w:val="en-GB"/>
-        </w:rPr>
-        <w:tab/>
-      </w:r>
+        <w:t xml:space="preserve"> </w:t>
+      </w:r>
+      <w:proofErr w:type="spellStart"/>
+      <w:r>
+        <w:rPr>
+          <w:lang w:val="en-GB"/>
+        </w:rPr>
+        <w:t>Osebor</w:t>
+      </w:r>
+      <w:proofErr w:type="spellEnd"/>
+      <w:r>
+        <w:rPr>
+          <w:lang w:val="en-GB"/>
+        </w:rPr>
+        <w:t xml:space="preserve"> </w:t>
+      </w:r>
+      <w:proofErr w:type="spellStart"/>
+      <w:r>
+        <w:rPr>
+          <w:lang w:val="en-GB"/>
+        </w:rPr>
+        <w:t>Evbodaghe</w:t>
+      </w:r>
+      <w:proofErr w:type="spellEnd"/>
       <w:r>
         <w:rPr>
           <w:lang w:val="en-GB"/>
@@ -247,18 +269,38 @@
         <w:tab/>
         <w:t>Student Number3:</w:t>
       </w:r>
-    </w:p>
-    <w:p>
-      <w:pPr>
-        <w:rPr>
-          <w:lang w:val="en-GB"/>
-        </w:rPr>
-      </w:pPr>
-      <w:r>
-        <w:rPr>
-          <w:lang w:val="en-GB"/>
-        </w:rPr>
-        <w:t>Please complete the sections below with regard to the estimate of the division of work between the two partners</w:t>
+      <w:r>
+        <w:rPr>
+          <w:lang w:val="en-GB"/>
+        </w:rPr>
+        <w:t xml:space="preserve"> 3016732</w:t>
+      </w:r>
+    </w:p>
+    <w:p>
+      <w:pPr>
+        <w:rPr>
+          <w:lang w:val="en-GB"/>
+        </w:rPr>
+      </w:pPr>
+      <w:r>
+        <w:rPr>
+          <w:lang w:val="en-GB"/>
+        </w:rPr>
+        <w:t xml:space="preserve">Please complete the sections below </w:t>
+      </w:r>
+      <w:proofErr w:type="gramStart"/>
+      <w:r>
+        <w:rPr>
+          <w:lang w:val="en-GB"/>
+        </w:rPr>
+        <w:t>with regard to</w:t>
+      </w:r>
+      <w:proofErr w:type="gramEnd"/>
+      <w:r>
+        <w:rPr>
+          <w:lang w:val="en-GB"/>
+        </w:rPr>
+        <w:t xml:space="preserve"> the estimate of the division of work between the two partners</w:t>
       </w:r>
     </w:p>
     <w:p>
@@ -331,7 +373,7 @@
         <w:rPr>
           <w:lang w:val="en-GB"/>
         </w:rPr>
-        <w:t>Paste here</w:t>
+        <w:t>N/a</w:t>
       </w:r>
     </w:p>
     <w:p>
@@ -370,7 +412,21 @@
         <w:rPr>
           <w:lang w:val="en-GB"/>
         </w:rPr>
-        <w:t xml:space="preserve"> require more work than others so this is only for reference. An average of these values will not be calculated.</w:t>
+        <w:t xml:space="preserve"> require more work than </w:t>
+      </w:r>
+      <w:proofErr w:type="gramStart"/>
+      <w:r>
+        <w:rPr>
+          <w:lang w:val="en-GB"/>
+        </w:rPr>
+        <w:t>others</w:t>
+      </w:r>
+      <w:proofErr w:type="gramEnd"/>
+      <w:r>
+        <w:rPr>
+          <w:lang w:val="en-GB"/>
+        </w:rPr>
+        <w:t xml:space="preserve"> so this is only for reference. An average of these values will not be calculated.</w:t>
       </w:r>
     </w:p>
     <w:tbl>
@@ -434,7 +490,7 @@
                 <w:b/>
                 <w:lang w:val="en-GB"/>
               </w:rPr>
-              <w:t>Student Name 1</w:t>
+              <w:t>Ryan Talbot</w:t>
             </w:r>
           </w:p>
         </w:tc>
@@ -455,7 +511,14 @@
                 <w:b/>
                 <w:lang w:val="en-GB"/>
               </w:rPr>
-              <w:t xml:space="preserve">Student Name 2 </w:t>
+              <w:t>Conor Mc Cabe</w:t>
+            </w:r>
+            <w:r>
+              <w:rPr>
+                <w:b/>
+                <w:lang w:val="en-GB"/>
+              </w:rPr>
+              <w:t xml:space="preserve"> </w:t>
             </w:r>
           </w:p>
         </w:tc>
@@ -470,13 +533,31 @@
                 <w:lang w:val="en-GB"/>
               </w:rPr>
             </w:pPr>
+            <w:proofErr w:type="spellStart"/>
             <w:r>
               <w:rPr>
                 <w:b/>
                 <w:lang w:val="en-GB"/>
               </w:rPr>
-              <w:t>Student Name 3</w:t>
-            </w:r>
+              <w:t>Osebor</w:t>
+            </w:r>
+            <w:proofErr w:type="spellEnd"/>
+            <w:r>
+              <w:rPr>
+                <w:b/>
+                <w:lang w:val="en-GB"/>
+              </w:rPr>
+              <w:t xml:space="preserve"> </w:t>
+            </w:r>
+            <w:proofErr w:type="spellStart"/>
+            <w:r>
+              <w:rPr>
+                <w:b/>
+                <w:lang w:val="en-GB"/>
+              </w:rPr>
+              <w:t>Evbodaghe</w:t>
+            </w:r>
+            <w:proofErr w:type="spellEnd"/>
           </w:p>
         </w:tc>
       </w:tr>
@@ -492,12 +573,14 @@
                 <w:lang w:val="en-GB"/>
               </w:rPr>
             </w:pPr>
+            <w:proofErr w:type="spellStart"/>
             <w:r>
               <w:rPr>
                 <w:lang w:val="en-GB"/>
               </w:rPr>
               <w:t>GoBoard</w:t>
             </w:r>
+            <w:proofErr w:type="spellEnd"/>
             <w:r>
               <w:rPr>
                 <w:lang w:val="en-GB"/>
@@ -521,7 +604,13 @@
               <w:rPr>
                 <w:lang w:val="en-GB"/>
               </w:rPr>
-              <w:t>40%</w:t>
+              <w:t>30</w:t>
+            </w:r>
+            <w:r>
+              <w:rPr>
+                <w:lang w:val="en-GB"/>
+              </w:rPr>
+              <w:t>%</w:t>
             </w:r>
           </w:p>
         </w:tc>
@@ -540,7 +629,7 @@
               <w:rPr>
                 <w:lang w:val="en-GB"/>
               </w:rPr>
-              <w:t>3</w:t>
+              <w:t>4</w:t>
             </w:r>
             <w:r>
               <w:rPr>
@@ -564,7 +653,13 @@
               <w:rPr>
                 <w:lang w:val="en-GB"/>
               </w:rPr>
-              <w:t>30%</w:t>
+              <w:t>30</w:t>
+            </w:r>
+            <w:r>
+              <w:rPr>
+                <w:lang w:val="en-GB"/>
+              </w:rPr>
+              <w:t>%</w:t>
             </w:r>
           </w:p>
         </w:tc>
@@ -585,7 +680,7 @@
               <w:rPr>
                 <w:lang w:val="en-GB"/>
               </w:rPr>
-              <w:t>Filename 2</w:t>
+              <w:t>Game Logic</w:t>
             </w:r>
           </w:p>
         </w:tc>
@@ -604,13 +699,13 @@
               <w:rPr>
                 <w:lang w:val="en-GB"/>
               </w:rPr>
-              <w:t>2</w:t>
-            </w:r>
-            <w:r>
-              <w:rPr>
-                <w:lang w:val="en-GB"/>
-              </w:rPr>
-              <w:t>0%</w:t>
+              <w:t>5</w:t>
+            </w:r>
+            <w:r>
+              <w:rPr>
+                <w:lang w:val="en-GB"/>
+              </w:rPr>
+              <w:t>%</w:t>
             </w:r>
           </w:p>
         </w:tc>
@@ -629,7 +724,7 @@
               <w:rPr>
                 <w:lang w:val="en-GB"/>
               </w:rPr>
-              <w:t>45</w:t>
+              <w:t>5</w:t>
             </w:r>
             <w:r>
               <w:rPr>
@@ -653,7 +748,90 @@
               <w:rPr>
                 <w:lang w:val="en-GB"/>
               </w:rPr>
-              <w:t>35%</w:t>
+              <w:t>90</w:t>
+            </w:r>
+            <w:r>
+              <w:rPr>
+                <w:lang w:val="en-GB"/>
+              </w:rPr>
+              <w:t>%</w:t>
+            </w:r>
+          </w:p>
+        </w:tc>
+      </w:tr>
+      <w:tr>
+        <w:tc>
+          <w:tcPr>
+            <w:tcW w:w="2468" w:type="dxa"/>
+            <w:shd w:val="clear" w:color="auto" w:fill="auto"/>
+          </w:tcPr>
+          <w:p>
+            <w:pPr>
+              <w:rPr>
+                <w:lang w:val="en-GB"/>
+              </w:rPr>
+            </w:pPr>
+            <w:r>
+              <w:rPr>
+                <w:lang w:val="en-GB"/>
+              </w:rPr>
+              <w:t>Score Board</w:t>
+            </w:r>
+          </w:p>
+        </w:tc>
+        <w:tc>
+          <w:tcPr>
+            <w:tcW w:w="2404" w:type="dxa"/>
+            <w:shd w:val="clear" w:color="auto" w:fill="auto"/>
+          </w:tcPr>
+          <w:p>
+            <w:pPr>
+              <w:rPr>
+                <w:lang w:val="en-GB"/>
+              </w:rPr>
+            </w:pPr>
+            <w:r>
+              <w:rPr>
+                <w:lang w:val="en-GB"/>
+              </w:rPr>
+              <w:t>25%</w:t>
+            </w:r>
+          </w:p>
+        </w:tc>
+        <w:tc>
+          <w:tcPr>
+            <w:tcW w:w="2404" w:type="dxa"/>
+            <w:shd w:val="clear" w:color="auto" w:fill="auto"/>
+          </w:tcPr>
+          <w:p>
+            <w:pPr>
+              <w:rPr>
+                <w:lang w:val="en-GB"/>
+              </w:rPr>
+            </w:pPr>
+            <w:r>
+              <w:rPr>
+                <w:lang w:val="en-GB"/>
+              </w:rPr>
+              <w:t>50%</w:t>
+            </w:r>
+          </w:p>
+        </w:tc>
+        <w:tc>
+          <w:tcPr>
+            <w:tcW w:w="2160" w:type="dxa"/>
+          </w:tcPr>
+          <w:p>
+            <w:pPr>
+              <w:rPr>
+                <w:lang w:val="en-GB"/>
+              </w:rPr>
+            </w:pPr>
+            <w:r>
+              <w:rPr>
+                <w:lang w:val="en-GB"/>
+              </w:rPr>
+              <w:t>50%</w:t>
             </w:r>
           </w:p>
         </w:tc>
@@ -696,7 +874,7 @@
               <w:rPr>
                 <w:lang w:val="en-GB"/>
               </w:rPr>
-              <w:t>Etc.</w:t>
+              <w:t>40%</w:t>
             </w:r>
           </w:p>
         </w:tc>
@@ -711,6 +889,12 @@
                 <w:lang w:val="en-GB"/>
               </w:rPr>
             </w:pPr>
+            <w:r>
+              <w:rPr>
+                <w:lang w:val="en-GB"/>
+              </w:rPr>
+              <w:t>30%</w:t>
+            </w:r>
           </w:p>
         </w:tc>
         <w:tc>
@@ -723,6 +907,12 @@
                 <w:lang w:val="en-GB"/>
               </w:rPr>
             </w:pPr>
+            <w:r>
+              <w:rPr>
+                <w:lang w:val="en-GB"/>
+              </w:rPr>
+              <w:t>30%</w:t>
+            </w:r>
           </w:p>
         </w:tc>
       </w:tr>
@@ -742,7 +932,7 @@
               <w:rPr>
                 <w:lang w:val="en-GB"/>
               </w:rPr>
-              <w:t>Git hub repository</w:t>
+              <w:t>How To</w:t>
             </w:r>
           </w:p>
         </w:tc>
@@ -757,6 +947,12 @@
                 <w:lang w:val="en-GB"/>
               </w:rPr>
             </w:pPr>
+            <w:r>
+              <w:rPr>
+                <w:lang w:val="en-GB"/>
+              </w:rPr>
+              <w:t>50%</w:t>
+            </w:r>
           </w:p>
         </w:tc>
         <w:tc>
@@ -770,6 +966,12 @@
                 <w:lang w:val="en-GB"/>
               </w:rPr>
             </w:pPr>
+            <w:r>
+              <w:rPr>
+                <w:lang w:val="en-GB"/>
+              </w:rPr>
+              <w:t>25%</w:t>
+            </w:r>
           </w:p>
         </w:tc>
         <w:tc>
@@ -782,6 +984,12 @@
                 <w:lang w:val="en-GB"/>
               </w:rPr>
             </w:pPr>
+            <w:r>
+              <w:rPr>
+                <w:lang w:val="en-GB"/>
+              </w:rPr>
+              <w:t>25%</w:t>
+            </w:r>
           </w:p>
         </w:tc>
       </w:tr>
@@ -801,7 +1009,19 @@
               <w:rPr>
                 <w:lang w:val="en-GB"/>
               </w:rPr>
-              <w:t xml:space="preserve">Learning rules of draughts </w:t>
+              <w:t xml:space="preserve">Learning rules of </w:t>
+            </w:r>
+            <w:r>
+              <w:rPr>
+                <w:lang w:val="en-GB"/>
+              </w:rPr>
+              <w:t>Go</w:t>
+            </w:r>
+            <w:r>
+              <w:rPr>
+                <w:lang w:val="en-GB"/>
+              </w:rPr>
+              <w:t xml:space="preserve"> </w:t>
             </w:r>
           </w:p>
         </w:tc>
@@ -816,6 +1036,12 @@
                 <w:lang w:val="en-GB"/>
               </w:rPr>
             </w:pPr>
+            <w:r>
+              <w:rPr>
+                <w:lang w:val="en-GB"/>
+              </w:rPr>
+              <w:t>33%</w:t>
+            </w:r>
           </w:p>
         </w:tc>
         <w:tc>
@@ -829,6 +1055,12 @@
                 <w:lang w:val="en-GB"/>
               </w:rPr>
             </w:pPr>
+            <w:r>
+              <w:rPr>
+                <w:lang w:val="en-GB"/>
+              </w:rPr>
+              <w:t>33%</w:t>
+            </w:r>
           </w:p>
         </w:tc>
         <w:tc>
@@ -841,59 +1073,12 @@
                 <w:lang w:val="en-GB"/>
               </w:rPr>
             </w:pPr>
-          </w:p>
-        </w:tc>
-      </w:tr>
-      <w:tr>
-        <w:tc>
-          <w:tcPr>
-            <w:tcW w:w="2468" w:type="dxa"/>
-            <w:shd w:val="clear" w:color="auto" w:fill="auto"/>
-          </w:tcPr>
-          <w:p>
-            <w:pPr>
-              <w:rPr>
-                <w:lang w:val="en-GB"/>
-              </w:rPr>
-            </w:pPr>
-          </w:p>
-        </w:tc>
-        <w:tc>
-          <w:tcPr>
-            <w:tcW w:w="2404" w:type="dxa"/>
-            <w:shd w:val="clear" w:color="auto" w:fill="auto"/>
-          </w:tcPr>
-          <w:p>
-            <w:pPr>
-              <w:rPr>
-                <w:lang w:val="en-GB"/>
-              </w:rPr>
-            </w:pPr>
-          </w:p>
-        </w:tc>
-        <w:tc>
-          <w:tcPr>
-            <w:tcW w:w="2404" w:type="dxa"/>
-            <w:shd w:val="clear" w:color="auto" w:fill="auto"/>
-          </w:tcPr>
-          <w:p>
-            <w:pPr>
-              <w:rPr>
-                <w:lang w:val="en-GB"/>
-              </w:rPr>
-            </w:pPr>
-          </w:p>
-        </w:tc>
-        <w:tc>
-          <w:tcPr>
-            <w:tcW w:w="2160" w:type="dxa"/>
-          </w:tcPr>
-          <w:p>
-            <w:pPr>
-              <w:rPr>
-                <w:lang w:val="en-GB"/>
-              </w:rPr>
-            </w:pPr>
+            <w:r>
+              <w:rPr>
+                <w:lang w:val="en-GB"/>
+              </w:rPr>
+              <w:t>33%</w:t>
+            </w:r>
           </w:p>
         </w:tc>
       </w:tr>
@@ -950,7 +1135,15 @@
     <w:p/>
     <w:p>
       <w:r>
-        <w:t xml:space="preserve">To achieve good marks in this item ensure that </w:t>
+        <w:t xml:space="preserve">To achieve good marks in this </w:t>
+      </w:r>
+      <w:proofErr w:type="gramStart"/>
+      <w:r>
+        <w:t>item</w:t>
+      </w:r>
+      <w:proofErr w:type="gramEnd"/>
+      <w:r>
+        <w:t xml:space="preserve"> ensure that </w:t>
       </w:r>
       <w:r>
         <w:t>this</w:t>
@@ -1016,8 +1209,24 @@
         <w:t>:</w:t>
       </w:r>
       <w:r>
-        <w:t xml:space="preserve"> FirstName LastName</w:t>
-      </w:r>
+        <w:t xml:space="preserve"> </w:t>
+      </w:r>
+      <w:r>
+        <w:t xml:space="preserve">Ryan Talbot, Conor Mc Cabe, </w:t>
+      </w:r>
+      <w:proofErr w:type="spellStart"/>
+      <w:r>
+        <w:t>Osebor</w:t>
+      </w:r>
+      <w:proofErr w:type="spellEnd"/>
+      <w:r>
+        <w:t xml:space="preserve"> </w:t>
+      </w:r>
+      <w:proofErr w:type="spellStart"/>
+      <w:r>
+        <w:t>Evbodaghe</w:t>
+      </w:r>
+      <w:proofErr w:type="spellEnd"/>
     </w:p>
     <w:p/>
     <w:p>
@@ -1127,9 +1336,11 @@
           <w:numId w:val="10"/>
         </w:numPr>
       </w:pPr>
+      <w:proofErr w:type="spellStart"/>
       <w:r>
         <w:t>Colour</w:t>
       </w:r>
+      <w:proofErr w:type="spellEnd"/>
       <w:r>
         <w:t>:</w:t>
       </w:r>
@@ -1137,7 +1348,23 @@
         <w:t xml:space="preserve"> </w:t>
       </w:r>
       <w:r>
-        <w:t>The colour scheme was chosen to avoid the main form of colour blindness and produce high contrast for the visually impaired.</w:t>
+        <w:t xml:space="preserve">The </w:t>
+      </w:r>
+      <w:proofErr w:type="spellStart"/>
+      <w:r>
+        <w:t>colour</w:t>
+      </w:r>
+      <w:proofErr w:type="spellEnd"/>
+      <w:r>
+        <w:t xml:space="preserve"> scheme was chosen to avoid the main form of </w:t>
+      </w:r>
+      <w:proofErr w:type="spellStart"/>
+      <w:r>
+        <w:t>colour</w:t>
+      </w:r>
+      <w:proofErr w:type="spellEnd"/>
+      <w:r>
+        <w:t xml:space="preserve"> blindness and produce high contrast for the visually impaired.</w:t>
       </w:r>
     </w:p>
     <w:p>
@@ -1406,32 +1633,163 @@
               <w:pStyle w:val="ListParagraph"/>
               <w:adjustRightInd w:val="0"/>
               <w:ind w:left="360" w:right="-1"/>
-              <w:rPr>
-                <w:rFonts w:ascii="Courier New" w:hAnsi="Courier New" w:cs="Courier New"/>
-                <w:sz w:val="24"/>
-                <w:szCs w:val="24"/>
-                <w:lang w:val="en-GB"/>
-              </w:rPr>
-            </w:pPr>
-          </w:p>
-          <w:p>
-            <w:pPr>
-              <w:pStyle w:val="ListParagraph"/>
-              <w:adjustRightInd w:val="0"/>
-              <w:ind w:left="360" w:right="-1"/>
-              <w:rPr>
-                <w:rFonts w:ascii="Courier New" w:hAnsi="Courier New" w:cs="Courier New"/>
-                <w:sz w:val="24"/>
-                <w:szCs w:val="24"/>
-                <w:lang w:val="en-GB"/>
-              </w:rPr>
-            </w:pPr>
-          </w:p>
-          <w:p>
-            <w:pPr>
-              <w:pStyle w:val="ListParagraph"/>
-              <w:adjustRightInd w:val="0"/>
-              <w:ind w:left="360" w:right="-1"/>
+              <w:jc w:val="center"/>
+              <w:rPr>
+                <w:rFonts w:ascii="Courier New" w:hAnsi="Courier New" w:cs="Courier New"/>
+                <w:sz w:val="24"/>
+                <w:szCs w:val="24"/>
+                <w:lang w:val="en-GB"/>
+              </w:rPr>
+            </w:pPr>
+            <w:r>
+              <w:rPr>
+                <w:rFonts w:ascii="Courier New" w:hAnsi="Courier New" w:cs="Courier New"/>
+                <w:noProof/>
+                <w:sz w:val="24"/>
+                <w:szCs w:val="24"/>
+                <w:lang w:val="en-GB"/>
+              </w:rPr>
+              <w:drawing>
+                <wp:inline distT="0" distB="0" distL="0" distR="0" wp14:anchorId="36CB4126" wp14:editId="09F8ECAA">
+                  <wp:extent cx="2018665" cy="2697932"/>
+                  <wp:effectExtent l="0" t="0" r="635" b="0"/>
+                  <wp:docPr id="1" name="Picture 1" descr="Background pattern&#10;&#10;Description automatically generated"/>
+                  <wp:cNvGraphicFramePr>
+                    <a:graphicFrameLocks xmlns:a="http://schemas.openxmlformats.org/drawingml/2006/main" noChangeAspect="1"/>
+                  </wp:cNvGraphicFramePr>
+                  <a:graphic xmlns:a="http://schemas.openxmlformats.org/drawingml/2006/main">
+                    <a:graphicData uri="http://schemas.openxmlformats.org/drawingml/2006/picture">
+                      <pic:pic xmlns:pic="http://schemas.openxmlformats.org/drawingml/2006/picture">
+                        <pic:nvPicPr>
+                          <pic:cNvPr id="1" name="Picture 1" descr="Background pattern&#10;&#10;Description automatically generated"/>
+                          <pic:cNvPicPr/>
+                        </pic:nvPicPr>
+                        <pic:blipFill rotWithShape="1">
+                          <a:blip r:embed="rId7" cstate="print">
+                            <a:extLst>
+                              <a:ext uri="{28A0092B-C50C-407E-A947-70E740481C1C}">
+                                <a14:useLocalDpi xmlns:a14="http://schemas.microsoft.com/office/drawing/2010/main" val="0"/>
+                              </a:ext>
+                            </a:extLst>
+                          </a:blip>
+                          <a:srcRect l="1673" r="-1" b="4498"/>
+                          <a:stretch/>
+                        </pic:blipFill>
+                        <pic:spPr bwMode="auto">
+                          <a:xfrm>
+                            <a:off x="0" y="0"/>
+                            <a:ext cx="2055643" cy="2747353"/>
+                          </a:xfrm>
+                          <a:prstGeom prst="rect">
+                            <a:avLst/>
+                          </a:prstGeom>
+                          <a:ln>
+                            <a:noFill/>
+                          </a:ln>
+                          <a:extLst>
+                            <a:ext uri="{53640926-AAD7-44D8-BBD7-CCE9431645EC}">
+                              <a14:shadowObscured xmlns:a14="http://schemas.microsoft.com/office/drawing/2010/main"/>
+                            </a:ext>
+                          </a:extLst>
+                        </pic:spPr>
+                      </pic:pic>
+                    </a:graphicData>
+                  </a:graphic>
+                </wp:inline>
+              </w:drawing>
+            </w:r>
+          </w:p>
+          <w:p>
+            <w:pPr>
+              <w:adjustRightInd w:val="0"/>
+              <w:ind w:right="-1"/>
+              <w:rPr>
+                <w:rFonts w:ascii="Courier New" w:hAnsi="Courier New" w:cs="Courier New"/>
+                <w:sz w:val="24"/>
+                <w:szCs w:val="24"/>
+                <w:lang w:val="en-GB"/>
+              </w:rPr>
+            </w:pPr>
+          </w:p>
+          <w:p>
+            <w:pPr>
+              <w:adjustRightInd w:val="0"/>
+              <w:ind w:right="-1"/>
+              <w:jc w:val="center"/>
+              <w:rPr>
+                <w:rFonts w:ascii="Courier New" w:hAnsi="Courier New" w:cs="Courier New"/>
+                <w:sz w:val="24"/>
+                <w:szCs w:val="24"/>
+                <w:lang w:val="en-GB"/>
+              </w:rPr>
+            </w:pPr>
+            <w:r>
+              <w:rPr>
+                <w:rFonts w:ascii="Courier New" w:hAnsi="Courier New" w:cs="Courier New"/>
+                <w:sz w:val="24"/>
+                <w:szCs w:val="24"/>
+                <w:lang w:val="en-GB"/>
+              </w:rPr>
+              <w:t xml:space="preserve">Task 1) </w:t>
+            </w:r>
+            <w:r>
+              <w:rPr>
+                <w:rFonts w:ascii="Courier New" w:hAnsi="Courier New" w:cs="Courier New"/>
+                <w:sz w:val="24"/>
+                <w:szCs w:val="24"/>
+                <w:lang w:val="en-GB"/>
+              </w:rPr>
+              <w:t>7x7 Go game board</w:t>
+            </w:r>
+            <w:r>
+              <w:rPr>
+                <w:rFonts w:ascii="Courier New" w:hAnsi="Courier New" w:cs="Courier New"/>
+                <w:sz w:val="24"/>
+                <w:szCs w:val="24"/>
+                <w:lang w:val="en-GB"/>
+              </w:rPr>
+              <w:t xml:space="preserve"> presented</w:t>
+            </w:r>
+          </w:p>
+          <w:p>
+            <w:pPr>
+              <w:adjustRightInd w:val="0"/>
+              <w:ind w:right="-1"/>
+              <w:jc w:val="center"/>
+              <w:rPr>
+                <w:rFonts w:ascii="Courier New" w:hAnsi="Courier New" w:cs="Courier New"/>
+                <w:sz w:val="24"/>
+                <w:szCs w:val="24"/>
+                <w:lang w:val="en-GB"/>
+              </w:rPr>
+            </w:pPr>
+          </w:p>
+          <w:p>
+            <w:pPr>
+              <w:adjustRightInd w:val="0"/>
+              <w:ind w:right="-1"/>
+              <w:jc w:val="center"/>
+              <w:rPr>
+                <w:rFonts w:ascii="Courier New" w:hAnsi="Courier New" w:cs="Courier New"/>
+                <w:sz w:val="24"/>
+                <w:szCs w:val="24"/>
+                <w:lang w:val="en-GB"/>
+              </w:rPr>
+            </w:pPr>
+            <w:r>
+              <w:rPr>
+                <w:rFonts w:ascii="Courier New" w:hAnsi="Courier New" w:cs="Courier New"/>
+                <w:sz w:val="24"/>
+                <w:szCs w:val="24"/>
+                <w:lang w:val="en-GB"/>
+              </w:rPr>
+              <w:t>We wanted to use high contrasting colours for the tiles for accessibility.</w:t>
+            </w:r>
+          </w:p>
+          <w:p>
+            <w:pPr>
+              <w:adjustRightInd w:val="0"/>
+              <w:ind w:right="-1"/>
               <w:rPr>
                 <w:rFonts w:ascii="Courier New" w:hAnsi="Courier New" w:cs="Courier New"/>
                 <w:sz w:val="24"/>
@@ -1535,6 +1893,1248 @@
               <w:pStyle w:val="ListParagraph"/>
               <w:adjustRightInd w:val="0"/>
               <w:ind w:left="360" w:right="-1"/>
+              <w:jc w:val="center"/>
+              <w:rPr>
+                <w:rFonts w:ascii="Courier New" w:hAnsi="Courier New" w:cs="Courier New"/>
+                <w:sz w:val="24"/>
+                <w:szCs w:val="24"/>
+                <w:lang w:val="en-GB"/>
+              </w:rPr>
+            </w:pPr>
+          </w:p>
+          <w:p>
+            <w:pPr>
+              <w:pStyle w:val="ListParagraph"/>
+              <w:adjustRightInd w:val="0"/>
+              <w:ind w:left="360" w:right="-1"/>
+              <w:jc w:val="center"/>
+              <w:rPr>
+                <w:rFonts w:ascii="Courier New" w:hAnsi="Courier New" w:cs="Courier New"/>
+                <w:sz w:val="24"/>
+                <w:szCs w:val="24"/>
+                <w:lang w:val="en-GB"/>
+              </w:rPr>
+            </w:pPr>
+            <w:r>
+              <w:rPr>
+                <w:rFonts w:ascii="Courier New" w:hAnsi="Courier New" w:cs="Courier New"/>
+                <w:noProof/>
+                <w:sz w:val="24"/>
+                <w:szCs w:val="24"/>
+                <w:lang w:val="en-GB"/>
+              </w:rPr>
+              <w:drawing>
+                <wp:inline distT="0" distB="0" distL="0" distR="0" wp14:anchorId="16E4CB7E" wp14:editId="3643473E">
+                  <wp:extent cx="2897109" cy="3045127"/>
+                  <wp:effectExtent l="0" t="0" r="0" b="3175"/>
+                  <wp:docPr id="2" name="Picture 2" descr="Graphical user interface, application&#10;&#10;Description automatically generated"/>
+                  <wp:cNvGraphicFramePr>
+                    <a:graphicFrameLocks xmlns:a="http://schemas.openxmlformats.org/drawingml/2006/main" noChangeAspect="1"/>
+                  </wp:cNvGraphicFramePr>
+                  <a:graphic xmlns:a="http://schemas.openxmlformats.org/drawingml/2006/main">
+                    <a:graphicData uri="http://schemas.openxmlformats.org/drawingml/2006/picture">
+                      <pic:pic xmlns:pic="http://schemas.openxmlformats.org/drawingml/2006/picture">
+                        <pic:nvPicPr>
+                          <pic:cNvPr id="2" name="Picture 2" descr="Graphical user interface, application&#10;&#10;Description automatically generated"/>
+                          <pic:cNvPicPr/>
+                        </pic:nvPicPr>
+                        <pic:blipFill rotWithShape="1">
+                          <a:blip r:embed="rId8" cstate="print">
+                            <a:extLst>
+                              <a:ext uri="{28A0092B-C50C-407E-A947-70E740481C1C}">
+                                <a14:useLocalDpi xmlns:a14="http://schemas.microsoft.com/office/drawing/2010/main" val="0"/>
+                              </a:ext>
+                            </a:extLst>
+                          </a:blip>
+                          <a:srcRect r="1899"/>
+                          <a:stretch/>
+                        </pic:blipFill>
+                        <pic:spPr bwMode="auto">
+                          <a:xfrm>
+                            <a:off x="0" y="0"/>
+                            <a:ext cx="2963110" cy="3114500"/>
+                          </a:xfrm>
+                          <a:prstGeom prst="rect">
+                            <a:avLst/>
+                          </a:prstGeom>
+                          <a:ln>
+                            <a:noFill/>
+                          </a:ln>
+                          <a:extLst>
+                            <a:ext uri="{53640926-AAD7-44D8-BBD7-CCE9431645EC}">
+                              <a14:shadowObscured xmlns:a14="http://schemas.microsoft.com/office/drawing/2010/main"/>
+                            </a:ext>
+                          </a:extLst>
+                        </pic:spPr>
+                      </pic:pic>
+                    </a:graphicData>
+                  </a:graphic>
+                </wp:inline>
+              </w:drawing>
+            </w:r>
+          </w:p>
+          <w:p>
+            <w:pPr>
+              <w:pStyle w:val="ListParagraph"/>
+              <w:adjustRightInd w:val="0"/>
+              <w:ind w:left="360" w:right="-1"/>
+              <w:jc w:val="center"/>
+              <w:rPr>
+                <w:rFonts w:ascii="Courier New" w:hAnsi="Courier New" w:cs="Courier New"/>
+                <w:sz w:val="24"/>
+                <w:szCs w:val="24"/>
+                <w:lang w:val="en-GB"/>
+              </w:rPr>
+            </w:pPr>
+          </w:p>
+          <w:p>
+            <w:pPr>
+              <w:pStyle w:val="ListParagraph"/>
+              <w:adjustRightInd w:val="0"/>
+              <w:ind w:left="360" w:right="-1"/>
+              <w:jc w:val="center"/>
+              <w:rPr>
+                <w:rFonts w:ascii="Courier New" w:hAnsi="Courier New" w:cs="Courier New"/>
+                <w:sz w:val="24"/>
+                <w:szCs w:val="24"/>
+                <w:lang w:val="en-GB"/>
+              </w:rPr>
+            </w:pPr>
+            <w:r>
+              <w:rPr>
+                <w:rFonts w:ascii="Courier New" w:hAnsi="Courier New" w:cs="Courier New"/>
+                <w:sz w:val="24"/>
+                <w:szCs w:val="24"/>
+                <w:lang w:val="en-GB"/>
+              </w:rPr>
+              <w:t>Task 2a</w:t>
+            </w:r>
+            <w:r>
+              <w:rPr>
+                <w:rFonts w:ascii="Courier New" w:hAnsi="Courier New" w:cs="Courier New"/>
+                <w:sz w:val="24"/>
+                <w:szCs w:val="24"/>
+                <w:lang w:val="en-GB"/>
+              </w:rPr>
+              <w:t>)</w:t>
+            </w:r>
+            <w:r>
+              <w:rPr>
+                <w:rFonts w:ascii="Courier New" w:hAnsi="Courier New" w:cs="Courier New"/>
+                <w:sz w:val="24"/>
+                <w:szCs w:val="24"/>
+                <w:lang w:val="en-GB"/>
+              </w:rPr>
+              <w:t xml:space="preserve"> A pop up before the game begins which shows a quick intro of how to play</w:t>
+            </w:r>
+          </w:p>
+          <w:p>
+            <w:pPr>
+              <w:pStyle w:val="ListParagraph"/>
+              <w:adjustRightInd w:val="0"/>
+              <w:ind w:left="360" w:right="-1"/>
+              <w:rPr>
+                <w:rFonts w:ascii="Courier New" w:hAnsi="Courier New" w:cs="Courier New"/>
+                <w:sz w:val="24"/>
+                <w:szCs w:val="24"/>
+                <w:lang w:val="en-GB"/>
+              </w:rPr>
+            </w:pPr>
+          </w:p>
+          <w:p>
+            <w:pPr>
+              <w:adjustRightInd w:val="0"/>
+              <w:ind w:right="-1"/>
+              <w:jc w:val="center"/>
+              <w:rPr>
+                <w:rFonts w:ascii="Courier New" w:hAnsi="Courier New" w:cs="Courier New"/>
+                <w:sz w:val="24"/>
+                <w:szCs w:val="24"/>
+                <w:lang w:val="en-GB"/>
+              </w:rPr>
+            </w:pPr>
+            <w:r>
+              <w:rPr>
+                <w:rFonts w:ascii="Courier New" w:hAnsi="Courier New" w:cs="Courier New"/>
+                <w:sz w:val="24"/>
+                <w:szCs w:val="24"/>
+                <w:lang w:val="en-GB"/>
+              </w:rPr>
+              <w:t xml:space="preserve">The goal here was to have </w:t>
+            </w:r>
+            <w:proofErr w:type="gramStart"/>
+            <w:r>
+              <w:rPr>
+                <w:rFonts w:ascii="Courier New" w:hAnsi="Courier New" w:cs="Courier New"/>
+                <w:sz w:val="24"/>
+                <w:szCs w:val="24"/>
+                <w:lang w:val="en-GB"/>
+              </w:rPr>
+              <w:t>an</w:t>
+            </w:r>
+            <w:proofErr w:type="gramEnd"/>
+            <w:r>
+              <w:rPr>
+                <w:rFonts w:ascii="Courier New" w:hAnsi="Courier New" w:cs="Courier New"/>
+                <w:sz w:val="24"/>
+                <w:szCs w:val="24"/>
+                <w:lang w:val="en-GB"/>
+              </w:rPr>
+              <w:t xml:space="preserve"> quick run through of the rules without being too overwhelming, the user can simply close the box and start the game.</w:t>
+            </w:r>
+          </w:p>
+          <w:p>
+            <w:pPr>
+              <w:pStyle w:val="ListParagraph"/>
+              <w:adjustRightInd w:val="0"/>
+              <w:ind w:left="360" w:right="-1"/>
+              <w:jc w:val="center"/>
+              <w:rPr>
+                <w:rFonts w:ascii="Courier New" w:hAnsi="Courier New" w:cs="Courier New"/>
+                <w:sz w:val="24"/>
+                <w:szCs w:val="24"/>
+                <w:lang w:val="en-GB"/>
+              </w:rPr>
+            </w:pPr>
+          </w:p>
+          <w:p>
+            <w:pPr>
+              <w:pStyle w:val="ListParagraph"/>
+              <w:adjustRightInd w:val="0"/>
+              <w:ind w:left="360" w:right="-1"/>
+              <w:jc w:val="center"/>
+              <w:rPr>
+                <w:rFonts w:ascii="Courier New" w:hAnsi="Courier New" w:cs="Courier New"/>
+                <w:sz w:val="24"/>
+                <w:szCs w:val="24"/>
+                <w:lang w:val="en-GB"/>
+              </w:rPr>
+            </w:pPr>
+          </w:p>
+          <w:p>
+            <w:pPr>
+              <w:pStyle w:val="ListParagraph"/>
+              <w:adjustRightInd w:val="0"/>
+              <w:ind w:left="360" w:right="-1"/>
+              <w:jc w:val="center"/>
+              <w:rPr>
+                <w:rFonts w:ascii="Courier New" w:hAnsi="Courier New" w:cs="Courier New"/>
+                <w:sz w:val="24"/>
+                <w:szCs w:val="24"/>
+                <w:lang w:val="en-GB"/>
+              </w:rPr>
+            </w:pPr>
+            <w:r>
+              <w:rPr>
+                <w:rFonts w:ascii="Courier New" w:hAnsi="Courier New" w:cs="Courier New"/>
+                <w:noProof/>
+                <w:sz w:val="24"/>
+                <w:szCs w:val="24"/>
+                <w:lang w:val="en-GB"/>
+              </w:rPr>
+              <w:drawing>
+                <wp:inline distT="0" distB="0" distL="0" distR="0" wp14:anchorId="62D7DE11" wp14:editId="536792F8">
+                  <wp:extent cx="3494638" cy="3732152"/>
+                  <wp:effectExtent l="0" t="0" r="0" b="1905"/>
+                  <wp:docPr id="3" name="Picture 3" descr="Graphical user interface, application&#10;&#10;Description automatically generated"/>
+                  <wp:cNvGraphicFramePr>
+                    <a:graphicFrameLocks xmlns:a="http://schemas.openxmlformats.org/drawingml/2006/main" noChangeAspect="1"/>
+                  </wp:cNvGraphicFramePr>
+                  <a:graphic xmlns:a="http://schemas.openxmlformats.org/drawingml/2006/main">
+                    <a:graphicData uri="http://schemas.openxmlformats.org/drawingml/2006/picture">
+                      <pic:pic xmlns:pic="http://schemas.openxmlformats.org/drawingml/2006/picture">
+                        <pic:nvPicPr>
+                          <pic:cNvPr id="3" name="Picture 3" descr="Graphical user interface, application&#10;&#10;Description automatically generated"/>
+                          <pic:cNvPicPr/>
+                        </pic:nvPicPr>
+                        <pic:blipFill>
+                          <a:blip r:embed="rId9">
+                            <a:extLst>
+                              <a:ext uri="{28A0092B-C50C-407E-A947-70E740481C1C}">
+                                <a14:useLocalDpi xmlns:a14="http://schemas.microsoft.com/office/drawing/2010/main" val="0"/>
+                              </a:ext>
+                            </a:extLst>
+                          </a:blip>
+                          <a:stretch>
+                            <a:fillRect/>
+                          </a:stretch>
+                        </pic:blipFill>
+                        <pic:spPr>
+                          <a:xfrm>
+                            <a:off x="0" y="0"/>
+                            <a:ext cx="3506656" cy="3744987"/>
+                          </a:xfrm>
+                          <a:prstGeom prst="rect">
+                            <a:avLst/>
+                          </a:prstGeom>
+                        </pic:spPr>
+                      </pic:pic>
+                    </a:graphicData>
+                  </a:graphic>
+                </wp:inline>
+              </w:drawing>
+            </w:r>
+          </w:p>
+          <w:p>
+            <w:pPr>
+              <w:pStyle w:val="ListParagraph"/>
+              <w:adjustRightInd w:val="0"/>
+              <w:ind w:left="360" w:right="-1"/>
+              <w:jc w:val="center"/>
+              <w:rPr>
+                <w:rFonts w:ascii="Courier New" w:hAnsi="Courier New" w:cs="Courier New"/>
+                <w:sz w:val="24"/>
+                <w:szCs w:val="24"/>
+                <w:lang w:val="en-GB"/>
+              </w:rPr>
+            </w:pPr>
+          </w:p>
+          <w:p>
+            <w:pPr>
+              <w:pStyle w:val="ListParagraph"/>
+              <w:adjustRightInd w:val="0"/>
+              <w:ind w:left="360" w:right="-1"/>
+              <w:jc w:val="center"/>
+              <w:rPr>
+                <w:rFonts w:ascii="Courier New" w:hAnsi="Courier New" w:cs="Courier New"/>
+                <w:sz w:val="24"/>
+                <w:szCs w:val="24"/>
+                <w:lang w:val="en-GB"/>
+              </w:rPr>
+            </w:pPr>
+            <w:r>
+              <w:rPr>
+                <w:rFonts w:ascii="Courier New" w:hAnsi="Courier New" w:cs="Courier New"/>
+                <w:sz w:val="24"/>
+                <w:szCs w:val="24"/>
+                <w:lang w:val="en-GB"/>
+              </w:rPr>
+              <w:t>Task 2a) A menu option (CTRL + R) which shows the full rules</w:t>
+            </w:r>
+            <w:r>
+              <w:rPr>
+                <w:rFonts w:ascii="Courier New" w:hAnsi="Courier New" w:cs="Courier New"/>
+                <w:sz w:val="24"/>
+                <w:szCs w:val="24"/>
+                <w:lang w:val="en-GB"/>
+              </w:rPr>
+              <w:t xml:space="preserve"> of Go for reference at any time</w:t>
+            </w:r>
+            <w:r>
+              <w:rPr>
+                <w:rFonts w:ascii="Courier New" w:hAnsi="Courier New" w:cs="Courier New"/>
+                <w:sz w:val="24"/>
+                <w:szCs w:val="24"/>
+                <w:lang w:val="en-GB"/>
+              </w:rPr>
+              <w:t>.</w:t>
+            </w:r>
+          </w:p>
+          <w:p>
+            <w:pPr>
+              <w:pStyle w:val="ListParagraph"/>
+              <w:adjustRightInd w:val="0"/>
+              <w:ind w:left="360" w:right="-1"/>
+              <w:jc w:val="center"/>
+              <w:rPr>
+                <w:rFonts w:ascii="Courier New" w:hAnsi="Courier New" w:cs="Courier New"/>
+                <w:sz w:val="24"/>
+                <w:szCs w:val="24"/>
+                <w:lang w:val="en-GB"/>
+              </w:rPr>
+            </w:pPr>
+          </w:p>
+          <w:p>
+            <w:pPr>
+              <w:pStyle w:val="ListParagraph"/>
+              <w:adjustRightInd w:val="0"/>
+              <w:ind w:left="360" w:right="-1"/>
+              <w:jc w:val="center"/>
+              <w:rPr>
+                <w:rFonts w:ascii="Courier New" w:hAnsi="Courier New" w:cs="Courier New"/>
+                <w:sz w:val="24"/>
+                <w:szCs w:val="24"/>
+                <w:lang w:val="en-GB"/>
+              </w:rPr>
+            </w:pPr>
+            <w:r>
+              <w:rPr>
+                <w:rFonts w:ascii="Courier New" w:hAnsi="Courier New" w:cs="Courier New"/>
+                <w:sz w:val="24"/>
+                <w:szCs w:val="24"/>
+                <w:lang w:val="en-GB"/>
+              </w:rPr>
+              <w:t>This is linked to the last image, should the user wish to revisit the rules they can do.</w:t>
+            </w:r>
+          </w:p>
+          <w:p>
+            <w:pPr>
+              <w:pStyle w:val="ListParagraph"/>
+              <w:adjustRightInd w:val="0"/>
+              <w:ind w:left="360" w:right="-1"/>
+              <w:jc w:val="center"/>
+              <w:rPr>
+                <w:rFonts w:ascii="Courier New" w:hAnsi="Courier New" w:cs="Courier New"/>
+                <w:sz w:val="24"/>
+                <w:szCs w:val="24"/>
+                <w:lang w:val="en-GB"/>
+              </w:rPr>
+            </w:pPr>
+          </w:p>
+          <w:p>
+            <w:pPr>
+              <w:pStyle w:val="ListParagraph"/>
+              <w:adjustRightInd w:val="0"/>
+              <w:ind w:left="360" w:right="-1"/>
+              <w:jc w:val="center"/>
+              <w:rPr>
+                <w:rFonts w:ascii="Courier New" w:hAnsi="Courier New" w:cs="Courier New"/>
+                <w:sz w:val="24"/>
+                <w:szCs w:val="24"/>
+                <w:lang w:val="en-GB"/>
+              </w:rPr>
+            </w:pPr>
+          </w:p>
+          <w:p>
+            <w:pPr>
+              <w:pStyle w:val="ListParagraph"/>
+              <w:adjustRightInd w:val="0"/>
+              <w:ind w:left="360" w:right="-1"/>
+              <w:jc w:val="center"/>
+              <w:rPr>
+                <w:rFonts w:ascii="Courier New" w:hAnsi="Courier New" w:cs="Courier New"/>
+                <w:sz w:val="24"/>
+                <w:szCs w:val="24"/>
+                <w:lang w:val="en-GB"/>
+              </w:rPr>
+            </w:pPr>
+            <w:r>
+              <w:rPr>
+                <w:rFonts w:ascii="Courier New" w:hAnsi="Courier New" w:cs="Courier New"/>
+                <w:noProof/>
+                <w:sz w:val="24"/>
+                <w:szCs w:val="24"/>
+                <w:lang w:val="en-GB"/>
+              </w:rPr>
+              <w:drawing>
+                <wp:inline distT="0" distB="0" distL="0" distR="0" wp14:anchorId="0445F1D2" wp14:editId="35AB6E36">
+                  <wp:extent cx="2399169" cy="2936775"/>
+                  <wp:effectExtent l="0" t="0" r="1270" b="0"/>
+                  <wp:docPr id="4" name="Picture 4" descr="A picture containing chart&#10;&#10;Description automatically generated"/>
+                  <wp:cNvGraphicFramePr>
+                    <a:graphicFrameLocks xmlns:a="http://schemas.openxmlformats.org/drawingml/2006/main" noChangeAspect="1"/>
+                  </wp:cNvGraphicFramePr>
+                  <a:graphic xmlns:a="http://schemas.openxmlformats.org/drawingml/2006/main">
+                    <a:graphicData uri="http://schemas.openxmlformats.org/drawingml/2006/picture">
+                      <pic:pic xmlns:pic="http://schemas.openxmlformats.org/drawingml/2006/picture">
+                        <pic:nvPicPr>
+                          <pic:cNvPr id="4" name="Picture 4" descr="A picture containing chart&#10;&#10;Description automatically generated"/>
+                          <pic:cNvPicPr/>
+                        </pic:nvPicPr>
+                        <pic:blipFill>
+                          <a:blip r:embed="rId10">
+                            <a:extLst>
+                              <a:ext uri="{28A0092B-C50C-407E-A947-70E740481C1C}">
+                                <a14:useLocalDpi xmlns:a14="http://schemas.microsoft.com/office/drawing/2010/main" val="0"/>
+                              </a:ext>
+                            </a:extLst>
+                          </a:blip>
+                          <a:stretch>
+                            <a:fillRect/>
+                          </a:stretch>
+                        </pic:blipFill>
+                        <pic:spPr>
+                          <a:xfrm>
+                            <a:off x="0" y="0"/>
+                            <a:ext cx="2418100" cy="2959948"/>
+                          </a:xfrm>
+                          <a:prstGeom prst="rect">
+                            <a:avLst/>
+                          </a:prstGeom>
+                        </pic:spPr>
+                      </pic:pic>
+                    </a:graphicData>
+                  </a:graphic>
+                </wp:inline>
+              </w:drawing>
+            </w:r>
+          </w:p>
+          <w:p>
+            <w:pPr>
+              <w:pStyle w:val="ListParagraph"/>
+              <w:adjustRightInd w:val="0"/>
+              <w:ind w:left="360" w:right="-1"/>
+              <w:jc w:val="center"/>
+              <w:rPr>
+                <w:rFonts w:ascii="Courier New" w:hAnsi="Courier New" w:cs="Courier New"/>
+                <w:sz w:val="24"/>
+                <w:szCs w:val="24"/>
+                <w:lang w:val="en-GB"/>
+              </w:rPr>
+            </w:pPr>
+          </w:p>
+          <w:p>
+            <w:pPr>
+              <w:pStyle w:val="ListParagraph"/>
+              <w:adjustRightInd w:val="0"/>
+              <w:ind w:left="360" w:right="-1"/>
+              <w:jc w:val="center"/>
+              <w:rPr>
+                <w:rFonts w:ascii="Courier New" w:hAnsi="Courier New" w:cs="Courier New"/>
+                <w:sz w:val="24"/>
+                <w:szCs w:val="24"/>
+                <w:lang w:val="en-GB"/>
+              </w:rPr>
+            </w:pPr>
+            <w:r>
+              <w:rPr>
+                <w:rFonts w:ascii="Courier New" w:hAnsi="Courier New" w:cs="Courier New"/>
+                <w:sz w:val="24"/>
+                <w:szCs w:val="24"/>
+                <w:lang w:val="en-GB"/>
+              </w:rPr>
+              <w:t>Task 2b) Show how many prisoners each player has taken</w:t>
+            </w:r>
+            <w:r>
+              <w:rPr>
+                <w:rFonts w:ascii="Courier New" w:hAnsi="Courier New" w:cs="Courier New"/>
+                <w:sz w:val="24"/>
+                <w:szCs w:val="24"/>
+                <w:lang w:val="en-GB"/>
+              </w:rPr>
+              <w:t>.</w:t>
+            </w:r>
+          </w:p>
+          <w:p>
+            <w:pPr>
+              <w:pStyle w:val="ListParagraph"/>
+              <w:adjustRightInd w:val="0"/>
+              <w:ind w:left="360" w:right="-1"/>
+              <w:jc w:val="center"/>
+              <w:rPr>
+                <w:rFonts w:ascii="Courier New" w:hAnsi="Courier New" w:cs="Courier New"/>
+                <w:sz w:val="24"/>
+                <w:szCs w:val="24"/>
+                <w:lang w:val="en-GB"/>
+              </w:rPr>
+            </w:pPr>
+          </w:p>
+          <w:p>
+            <w:pPr>
+              <w:adjustRightInd w:val="0"/>
+              <w:ind w:right="-1"/>
+              <w:jc w:val="center"/>
+              <w:rPr>
+                <w:rFonts w:ascii="Courier New" w:hAnsi="Courier New" w:cs="Courier New"/>
+                <w:sz w:val="24"/>
+                <w:szCs w:val="24"/>
+                <w:lang w:val="en-GB"/>
+              </w:rPr>
+            </w:pPr>
+            <w:r>
+              <w:rPr>
+                <w:rFonts w:ascii="Courier New" w:hAnsi="Courier New" w:cs="Courier New"/>
+                <w:sz w:val="24"/>
+                <w:szCs w:val="24"/>
+                <w:lang w:val="en-GB"/>
+              </w:rPr>
+              <w:t xml:space="preserve">We wanted a dedicated section to keep score, </w:t>
+            </w:r>
+            <w:r>
+              <w:rPr>
+                <w:rFonts w:ascii="Courier New" w:hAnsi="Courier New" w:cs="Courier New"/>
+                <w:sz w:val="24"/>
+                <w:szCs w:val="24"/>
+                <w:lang w:val="en-GB"/>
+              </w:rPr>
+              <w:t xml:space="preserve">it doesn’t need too much </w:t>
+            </w:r>
+            <w:proofErr w:type="gramStart"/>
+            <w:r>
+              <w:rPr>
+                <w:rFonts w:ascii="Courier New" w:hAnsi="Courier New" w:cs="Courier New"/>
+                <w:sz w:val="24"/>
+                <w:szCs w:val="24"/>
+                <w:lang w:val="en-GB"/>
+              </w:rPr>
+              <w:t>space</w:t>
+            </w:r>
+            <w:proofErr w:type="gramEnd"/>
+            <w:r>
+              <w:rPr>
+                <w:rFonts w:ascii="Courier New" w:hAnsi="Courier New" w:cs="Courier New"/>
+                <w:sz w:val="24"/>
+                <w:szCs w:val="24"/>
+                <w:lang w:val="en-GB"/>
+              </w:rPr>
+              <w:t xml:space="preserve"> so we tucked the scoring between two buttons.</w:t>
+            </w:r>
+          </w:p>
+          <w:p>
+            <w:pPr>
+              <w:adjustRightInd w:val="0"/>
+              <w:ind w:right="-1"/>
+              <w:jc w:val="center"/>
+              <w:rPr>
+                <w:rFonts w:ascii="Courier New" w:hAnsi="Courier New" w:cs="Courier New"/>
+                <w:sz w:val="24"/>
+                <w:szCs w:val="24"/>
+                <w:lang w:val="en-GB"/>
+              </w:rPr>
+            </w:pPr>
+          </w:p>
+          <w:p>
+            <w:pPr>
+              <w:adjustRightInd w:val="0"/>
+              <w:ind w:right="-1"/>
+              <w:rPr>
+                <w:rFonts w:ascii="Courier New" w:hAnsi="Courier New" w:cs="Courier New"/>
+                <w:sz w:val="24"/>
+                <w:szCs w:val="24"/>
+                <w:lang w:val="en-GB"/>
+              </w:rPr>
+            </w:pPr>
+          </w:p>
+          <w:p>
+            <w:pPr>
+              <w:pStyle w:val="ListParagraph"/>
+              <w:adjustRightInd w:val="0"/>
+              <w:ind w:left="360" w:right="-1"/>
+              <w:jc w:val="center"/>
+              <w:rPr>
+                <w:rFonts w:ascii="Courier New" w:hAnsi="Courier New" w:cs="Courier New"/>
+                <w:sz w:val="24"/>
+                <w:szCs w:val="24"/>
+                <w:lang w:val="en-GB"/>
+              </w:rPr>
+            </w:pPr>
+            <w:r>
+              <w:rPr>
+                <w:rFonts w:ascii="Courier New" w:hAnsi="Courier New" w:cs="Courier New"/>
+                <w:sz w:val="24"/>
+                <w:szCs w:val="24"/>
+                <w:lang w:val="en-GB"/>
+              </w:rPr>
+              <w:t>Task 2c) Show how much territory each player has taken – NOT WORKING</w:t>
+            </w:r>
+          </w:p>
+          <w:p>
+            <w:pPr>
+              <w:pStyle w:val="ListParagraph"/>
+              <w:adjustRightInd w:val="0"/>
+              <w:ind w:left="360" w:right="-1"/>
+              <w:jc w:val="center"/>
+              <w:rPr>
+                <w:rFonts w:ascii="Courier New" w:hAnsi="Courier New" w:cs="Courier New"/>
+                <w:sz w:val="24"/>
+                <w:szCs w:val="24"/>
+                <w:lang w:val="en-GB"/>
+              </w:rPr>
+            </w:pPr>
+          </w:p>
+          <w:p>
+            <w:pPr>
+              <w:pStyle w:val="ListParagraph"/>
+              <w:adjustRightInd w:val="0"/>
+              <w:ind w:left="360" w:right="-1"/>
+              <w:jc w:val="center"/>
+              <w:rPr>
+                <w:rFonts w:ascii="Courier New" w:hAnsi="Courier New" w:cs="Courier New"/>
+                <w:sz w:val="24"/>
+                <w:szCs w:val="24"/>
+                <w:lang w:val="en-GB"/>
+              </w:rPr>
+            </w:pPr>
+          </w:p>
+          <w:p>
+            <w:pPr>
+              <w:pStyle w:val="ListParagraph"/>
+              <w:adjustRightInd w:val="0"/>
+              <w:ind w:left="360" w:right="-1"/>
+              <w:jc w:val="center"/>
+              <w:rPr>
+                <w:rFonts w:ascii="Courier New" w:hAnsi="Courier New" w:cs="Courier New"/>
+                <w:sz w:val="24"/>
+                <w:szCs w:val="24"/>
+                <w:lang w:val="en-GB"/>
+              </w:rPr>
+            </w:pPr>
+            <w:r>
+              <w:rPr>
+                <w:rFonts w:ascii="Courier New" w:hAnsi="Courier New" w:cs="Courier New"/>
+                <w:noProof/>
+                <w:sz w:val="24"/>
+                <w:szCs w:val="24"/>
+                <w:lang w:val="en-GB"/>
+              </w:rPr>
+              <w:drawing>
+                <wp:inline distT="0" distB="0" distL="0" distR="0" wp14:anchorId="7F2B1857" wp14:editId="57BD0D77">
+                  <wp:extent cx="2779414" cy="1489830"/>
+                  <wp:effectExtent l="0" t="0" r="1905" b="0"/>
+                  <wp:docPr id="5" name="Picture 5" descr="Chart&#10;&#10;Description automatically generated with medium confidence"/>
+                  <wp:cNvGraphicFramePr>
+                    <a:graphicFrameLocks xmlns:a="http://schemas.openxmlformats.org/drawingml/2006/main" noChangeAspect="1"/>
+                  </wp:cNvGraphicFramePr>
+                  <a:graphic xmlns:a="http://schemas.openxmlformats.org/drawingml/2006/main">
+                    <a:graphicData uri="http://schemas.openxmlformats.org/drawingml/2006/picture">
+                      <pic:pic xmlns:pic="http://schemas.openxmlformats.org/drawingml/2006/picture">
+                        <pic:nvPicPr>
+                          <pic:cNvPr id="5" name="Picture 5" descr="Chart&#10;&#10;Description automatically generated with medium confidence"/>
+                          <pic:cNvPicPr/>
+                        </pic:nvPicPr>
+                        <pic:blipFill>
+                          <a:blip r:embed="rId11">
+                            <a:extLst>
+                              <a:ext uri="{28A0092B-C50C-407E-A947-70E740481C1C}">
+                                <a14:useLocalDpi xmlns:a14="http://schemas.microsoft.com/office/drawing/2010/main" val="0"/>
+                              </a:ext>
+                            </a:extLst>
+                          </a:blip>
+                          <a:stretch>
+                            <a:fillRect/>
+                          </a:stretch>
+                        </pic:blipFill>
+                        <pic:spPr>
+                          <a:xfrm>
+                            <a:off x="0" y="0"/>
+                            <a:ext cx="2809008" cy="1505693"/>
+                          </a:xfrm>
+                          <a:prstGeom prst="rect">
+                            <a:avLst/>
+                          </a:prstGeom>
+                        </pic:spPr>
+                      </pic:pic>
+                    </a:graphicData>
+                  </a:graphic>
+                </wp:inline>
+              </w:drawing>
+            </w:r>
+          </w:p>
+          <w:p>
+            <w:pPr>
+              <w:pStyle w:val="ListParagraph"/>
+              <w:adjustRightInd w:val="0"/>
+              <w:ind w:left="360" w:right="-1"/>
+              <w:jc w:val="center"/>
+              <w:rPr>
+                <w:rFonts w:ascii="Courier New" w:hAnsi="Courier New" w:cs="Courier New"/>
+                <w:sz w:val="24"/>
+                <w:szCs w:val="24"/>
+                <w:lang w:val="en-GB"/>
+              </w:rPr>
+            </w:pPr>
+          </w:p>
+          <w:p>
+            <w:pPr>
+              <w:pStyle w:val="ListParagraph"/>
+              <w:adjustRightInd w:val="0"/>
+              <w:ind w:left="360" w:right="-1"/>
+              <w:jc w:val="center"/>
+              <w:rPr>
+                <w:rFonts w:ascii="Courier New" w:hAnsi="Courier New" w:cs="Courier New"/>
+                <w:sz w:val="24"/>
+                <w:szCs w:val="24"/>
+                <w:lang w:val="en-GB"/>
+              </w:rPr>
+            </w:pPr>
+            <w:r>
+              <w:rPr>
+                <w:rFonts w:ascii="Courier New" w:hAnsi="Courier New" w:cs="Courier New"/>
+                <w:sz w:val="24"/>
+                <w:szCs w:val="24"/>
+                <w:lang w:val="en-GB"/>
+              </w:rPr>
+              <w:t>Task 2d) Show who’s turn it is</w:t>
+            </w:r>
+          </w:p>
+          <w:p>
+            <w:pPr>
+              <w:pStyle w:val="ListParagraph"/>
+              <w:adjustRightInd w:val="0"/>
+              <w:ind w:left="360" w:right="-1"/>
+              <w:jc w:val="center"/>
+              <w:rPr>
+                <w:rFonts w:ascii="Courier New" w:hAnsi="Courier New" w:cs="Courier New"/>
+                <w:sz w:val="24"/>
+                <w:szCs w:val="24"/>
+                <w:lang w:val="en-GB"/>
+              </w:rPr>
+            </w:pPr>
+          </w:p>
+          <w:p>
+            <w:pPr>
+              <w:pStyle w:val="ListParagraph"/>
+              <w:adjustRightInd w:val="0"/>
+              <w:ind w:left="360" w:right="-1"/>
+              <w:jc w:val="center"/>
+              <w:rPr>
+                <w:rFonts w:ascii="Courier New" w:hAnsi="Courier New" w:cs="Courier New"/>
+                <w:sz w:val="24"/>
+                <w:szCs w:val="24"/>
+                <w:lang w:val="en-GB"/>
+              </w:rPr>
+            </w:pPr>
+            <w:r>
+              <w:rPr>
+                <w:rFonts w:ascii="Courier New" w:hAnsi="Courier New" w:cs="Courier New"/>
+                <w:sz w:val="24"/>
+                <w:szCs w:val="24"/>
+                <w:lang w:val="en-GB"/>
+              </w:rPr>
+              <w:t>Simple confirmation of who’s turn it is, this switches each turn.</w:t>
+            </w:r>
+          </w:p>
+          <w:p>
+            <w:pPr>
+              <w:pStyle w:val="ListParagraph"/>
+              <w:adjustRightInd w:val="0"/>
+              <w:ind w:left="360" w:right="-1"/>
+              <w:jc w:val="center"/>
+              <w:rPr>
+                <w:rFonts w:ascii="Courier New" w:hAnsi="Courier New" w:cs="Courier New"/>
+                <w:sz w:val="24"/>
+                <w:szCs w:val="24"/>
+                <w:lang w:val="en-GB"/>
+              </w:rPr>
+            </w:pPr>
+          </w:p>
+          <w:p>
+            <w:pPr>
+              <w:pStyle w:val="ListParagraph"/>
+              <w:adjustRightInd w:val="0"/>
+              <w:ind w:left="360" w:right="-1"/>
+              <w:jc w:val="center"/>
+              <w:rPr>
+                <w:rFonts w:ascii="Courier New" w:hAnsi="Courier New" w:cs="Courier New"/>
+                <w:sz w:val="24"/>
+                <w:szCs w:val="24"/>
+                <w:lang w:val="en-GB"/>
+              </w:rPr>
+            </w:pPr>
+          </w:p>
+          <w:p>
+            <w:pPr>
+              <w:pStyle w:val="ListParagraph"/>
+              <w:adjustRightInd w:val="0"/>
+              <w:ind w:left="360" w:right="-1"/>
+              <w:jc w:val="center"/>
+              <w:rPr>
+                <w:rFonts w:ascii="Courier New" w:hAnsi="Courier New" w:cs="Courier New"/>
+                <w:sz w:val="24"/>
+                <w:szCs w:val="24"/>
+                <w:lang w:val="en-GB"/>
+              </w:rPr>
+            </w:pPr>
+            <w:r>
+              <w:rPr>
+                <w:rFonts w:ascii="Courier New" w:hAnsi="Courier New" w:cs="Courier New"/>
+                <w:noProof/>
+                <w:sz w:val="24"/>
+                <w:szCs w:val="24"/>
+                <w:lang w:val="en-GB"/>
+              </w:rPr>
+              <w:drawing>
+                <wp:inline distT="0" distB="0" distL="0" distR="0" wp14:anchorId="6870F79B" wp14:editId="5708D109">
+                  <wp:extent cx="3186819" cy="1001323"/>
+                  <wp:effectExtent l="0" t="0" r="1270" b="2540"/>
+                  <wp:docPr id="6" name="Picture 6" descr="A picture containing text&#10;&#10;Description automatically generated"/>
+                  <wp:cNvGraphicFramePr>
+                    <a:graphicFrameLocks xmlns:a="http://schemas.openxmlformats.org/drawingml/2006/main" noChangeAspect="1"/>
+                  </wp:cNvGraphicFramePr>
+                  <a:graphic xmlns:a="http://schemas.openxmlformats.org/drawingml/2006/main">
+                    <a:graphicData uri="http://schemas.openxmlformats.org/drawingml/2006/picture">
+                      <pic:pic xmlns:pic="http://schemas.openxmlformats.org/drawingml/2006/picture">
+                        <pic:nvPicPr>
+                          <pic:cNvPr id="6" name="Picture 6" descr="A picture containing text&#10;&#10;Description automatically generated"/>
+                          <pic:cNvPicPr/>
+                        </pic:nvPicPr>
+                        <pic:blipFill>
+                          <a:blip r:embed="rId12">
+                            <a:extLst>
+                              <a:ext uri="{28A0092B-C50C-407E-A947-70E740481C1C}">
+                                <a14:useLocalDpi xmlns:a14="http://schemas.microsoft.com/office/drawing/2010/main" val="0"/>
+                              </a:ext>
+                            </a:extLst>
+                          </a:blip>
+                          <a:stretch>
+                            <a:fillRect/>
+                          </a:stretch>
+                        </pic:blipFill>
+                        <pic:spPr>
+                          <a:xfrm>
+                            <a:off x="0" y="0"/>
+                            <a:ext cx="3263601" cy="1025449"/>
+                          </a:xfrm>
+                          <a:prstGeom prst="rect">
+                            <a:avLst/>
+                          </a:prstGeom>
+                        </pic:spPr>
+                      </pic:pic>
+                    </a:graphicData>
+                  </a:graphic>
+                </wp:inline>
+              </w:drawing>
+            </w:r>
+          </w:p>
+          <w:p>
+            <w:pPr>
+              <w:pStyle w:val="ListParagraph"/>
+              <w:adjustRightInd w:val="0"/>
+              <w:ind w:left="360" w:right="-1"/>
+              <w:jc w:val="center"/>
+              <w:rPr>
+                <w:rFonts w:ascii="Courier New" w:hAnsi="Courier New" w:cs="Courier New"/>
+                <w:sz w:val="24"/>
+                <w:szCs w:val="24"/>
+                <w:lang w:val="en-GB"/>
+              </w:rPr>
+            </w:pPr>
+          </w:p>
+          <w:p>
+            <w:pPr>
+              <w:pStyle w:val="ListParagraph"/>
+              <w:adjustRightInd w:val="0"/>
+              <w:ind w:left="360" w:right="-1"/>
+              <w:jc w:val="center"/>
+              <w:rPr>
+                <w:rFonts w:ascii="Courier New" w:hAnsi="Courier New" w:cs="Courier New"/>
+                <w:sz w:val="24"/>
+                <w:szCs w:val="24"/>
+                <w:lang w:val="en-GB"/>
+              </w:rPr>
+            </w:pPr>
+            <w:r>
+              <w:rPr>
+                <w:rFonts w:ascii="Courier New" w:hAnsi="Courier New" w:cs="Courier New"/>
+                <w:sz w:val="24"/>
+                <w:szCs w:val="24"/>
+                <w:lang w:val="en-GB"/>
+              </w:rPr>
+              <w:t>Task 2</w:t>
+            </w:r>
+            <w:r>
+              <w:rPr>
+                <w:rFonts w:ascii="Courier New" w:hAnsi="Courier New" w:cs="Courier New"/>
+                <w:sz w:val="24"/>
+                <w:szCs w:val="24"/>
+                <w:lang w:val="en-GB"/>
+              </w:rPr>
+              <w:t>e</w:t>
+            </w:r>
+            <w:r>
+              <w:rPr>
+                <w:rFonts w:ascii="Courier New" w:hAnsi="Courier New" w:cs="Courier New"/>
+                <w:sz w:val="24"/>
+                <w:szCs w:val="24"/>
+                <w:lang w:val="en-GB"/>
+              </w:rPr>
+              <w:t>) Allow a player to pass</w:t>
+            </w:r>
+          </w:p>
+          <w:p>
+            <w:pPr>
+              <w:pStyle w:val="ListParagraph"/>
+              <w:adjustRightInd w:val="0"/>
+              <w:ind w:left="360" w:right="-1"/>
+              <w:jc w:val="center"/>
+              <w:rPr>
+                <w:rFonts w:ascii="Courier New" w:hAnsi="Courier New" w:cs="Courier New"/>
+                <w:sz w:val="24"/>
+                <w:szCs w:val="24"/>
+                <w:lang w:val="en-GB"/>
+              </w:rPr>
+            </w:pPr>
+          </w:p>
+          <w:p>
+            <w:pPr>
+              <w:pStyle w:val="ListParagraph"/>
+              <w:adjustRightInd w:val="0"/>
+              <w:ind w:left="360" w:right="-1"/>
+              <w:jc w:val="center"/>
+              <w:rPr>
+                <w:rFonts w:ascii="Courier New" w:hAnsi="Courier New" w:cs="Courier New"/>
+                <w:sz w:val="24"/>
+                <w:szCs w:val="24"/>
+                <w:lang w:val="en-GB"/>
+              </w:rPr>
+            </w:pPr>
+            <w:r>
+              <w:rPr>
+                <w:rFonts w:ascii="Courier New" w:hAnsi="Courier New" w:cs="Courier New"/>
+                <w:sz w:val="24"/>
+                <w:szCs w:val="24"/>
+                <w:lang w:val="en-GB"/>
+              </w:rPr>
+              <w:t>A button to allow the user to skip their turn. This button is spaced between both the start and reset button to minimize accidental presses.</w:t>
+            </w:r>
+          </w:p>
+          <w:p>
+            <w:pPr>
+              <w:pStyle w:val="ListParagraph"/>
+              <w:adjustRightInd w:val="0"/>
+              <w:ind w:left="360" w:right="-1"/>
+              <w:jc w:val="center"/>
+              <w:rPr>
+                <w:rFonts w:ascii="Courier New" w:hAnsi="Courier New" w:cs="Courier New"/>
+                <w:sz w:val="24"/>
+                <w:szCs w:val="24"/>
+                <w:lang w:val="en-GB"/>
+              </w:rPr>
+            </w:pPr>
+          </w:p>
+          <w:p>
+            <w:pPr>
+              <w:pStyle w:val="ListParagraph"/>
+              <w:adjustRightInd w:val="0"/>
+              <w:ind w:left="360" w:right="-1"/>
+              <w:rPr>
+                <w:rFonts w:ascii="Courier New" w:hAnsi="Courier New" w:cs="Courier New"/>
+                <w:sz w:val="24"/>
+                <w:szCs w:val="24"/>
+                <w:lang w:val="en-GB"/>
+              </w:rPr>
+            </w:pPr>
+          </w:p>
+          <w:p>
+            <w:pPr>
+              <w:pStyle w:val="ListParagraph"/>
+              <w:adjustRightInd w:val="0"/>
+              <w:ind w:left="360" w:right="-1"/>
+              <w:jc w:val="center"/>
+              <w:rPr>
+                <w:rFonts w:ascii="Courier New" w:hAnsi="Courier New" w:cs="Courier New"/>
+                <w:sz w:val="24"/>
+                <w:szCs w:val="24"/>
+                <w:lang w:val="en-GB"/>
+              </w:rPr>
+            </w:pPr>
+            <w:r>
+              <w:rPr>
+                <w:rFonts w:ascii="Courier New" w:hAnsi="Courier New" w:cs="Courier New"/>
+                <w:noProof/>
+                <w:sz w:val="24"/>
+                <w:szCs w:val="24"/>
+                <w:lang w:val="en-GB"/>
+              </w:rPr>
+              <w:drawing>
+                <wp:inline distT="0" distB="0" distL="0" distR="0" wp14:anchorId="1C401B2E" wp14:editId="58385ABC">
+                  <wp:extent cx="3150606" cy="947003"/>
+                  <wp:effectExtent l="0" t="0" r="0" b="5715"/>
+                  <wp:docPr id="7" name="Picture 7" descr="Icon&#10;&#10;Description automatically generated with low confidence"/>
+                  <wp:cNvGraphicFramePr>
+                    <a:graphicFrameLocks xmlns:a="http://schemas.openxmlformats.org/drawingml/2006/main" noChangeAspect="1"/>
+                  </wp:cNvGraphicFramePr>
+                  <a:graphic xmlns:a="http://schemas.openxmlformats.org/drawingml/2006/main">
+                    <a:graphicData uri="http://schemas.openxmlformats.org/drawingml/2006/picture">
+                      <pic:pic xmlns:pic="http://schemas.openxmlformats.org/drawingml/2006/picture">
+                        <pic:nvPicPr>
+                          <pic:cNvPr id="7" name="Picture 7" descr="Icon&#10;&#10;Description automatically generated with low confidence"/>
+                          <pic:cNvPicPr/>
+                        </pic:nvPicPr>
+                        <pic:blipFill>
+                          <a:blip r:embed="rId13">
+                            <a:extLst>
+                              <a:ext uri="{28A0092B-C50C-407E-A947-70E740481C1C}">
+                                <a14:useLocalDpi xmlns:a14="http://schemas.microsoft.com/office/drawing/2010/main" val="0"/>
+                              </a:ext>
+                            </a:extLst>
+                          </a:blip>
+                          <a:stretch>
+                            <a:fillRect/>
+                          </a:stretch>
+                        </pic:blipFill>
+                        <pic:spPr>
+                          <a:xfrm>
+                            <a:off x="0" y="0"/>
+                            <a:ext cx="3189137" cy="958585"/>
+                          </a:xfrm>
+                          <a:prstGeom prst="rect">
+                            <a:avLst/>
+                          </a:prstGeom>
+                        </pic:spPr>
+                      </pic:pic>
+                    </a:graphicData>
+                  </a:graphic>
+                </wp:inline>
+              </w:drawing>
+            </w:r>
+          </w:p>
+          <w:p>
+            <w:pPr>
+              <w:pStyle w:val="ListParagraph"/>
+              <w:adjustRightInd w:val="0"/>
+              <w:ind w:left="360" w:right="-1"/>
+              <w:jc w:val="center"/>
+              <w:rPr>
+                <w:rFonts w:ascii="Courier New" w:hAnsi="Courier New" w:cs="Courier New"/>
+                <w:sz w:val="24"/>
+                <w:szCs w:val="24"/>
+                <w:lang w:val="en-GB"/>
+              </w:rPr>
+            </w:pPr>
+          </w:p>
+          <w:p>
+            <w:pPr>
+              <w:pStyle w:val="ListParagraph"/>
+              <w:adjustRightInd w:val="0"/>
+              <w:ind w:left="360" w:right="-1"/>
+              <w:jc w:val="center"/>
+              <w:rPr>
+                <w:rFonts w:ascii="Courier New" w:hAnsi="Courier New" w:cs="Courier New"/>
+                <w:sz w:val="24"/>
+                <w:szCs w:val="24"/>
+                <w:lang w:val="en-GB"/>
+              </w:rPr>
+            </w:pPr>
+            <w:r>
+              <w:rPr>
+                <w:rFonts w:ascii="Courier New" w:hAnsi="Courier New" w:cs="Courier New"/>
+                <w:noProof/>
+                <w:sz w:val="24"/>
+                <w:szCs w:val="24"/>
+                <w:lang w:val="en-GB"/>
+              </w:rPr>
+              <w:drawing>
+                <wp:inline distT="0" distB="0" distL="0" distR="0" wp14:anchorId="7A6BC470" wp14:editId="2A1776CA">
+                  <wp:extent cx="3041965" cy="1514252"/>
+                  <wp:effectExtent l="0" t="0" r="0" b="0"/>
+                  <wp:docPr id="15" name="Picture 15" descr="Timeline&#10;&#10;Description automatically generated with low confidence"/>
+                  <wp:cNvGraphicFramePr>
+                    <a:graphicFrameLocks xmlns:a="http://schemas.openxmlformats.org/drawingml/2006/main" noChangeAspect="1"/>
+                  </wp:cNvGraphicFramePr>
+                  <a:graphic xmlns:a="http://schemas.openxmlformats.org/drawingml/2006/main">
+                    <a:graphicData uri="http://schemas.openxmlformats.org/drawingml/2006/picture">
+                      <pic:pic xmlns:pic="http://schemas.openxmlformats.org/drawingml/2006/picture">
+                        <pic:nvPicPr>
+                          <pic:cNvPr id="15" name="Picture 15" descr="Timeline&#10;&#10;Description automatically generated with low confidence"/>
+                          <pic:cNvPicPr/>
+                        </pic:nvPicPr>
+                        <pic:blipFill>
+                          <a:blip r:embed="rId14">
+                            <a:extLst>
+                              <a:ext uri="{28A0092B-C50C-407E-A947-70E740481C1C}">
+                                <a14:useLocalDpi xmlns:a14="http://schemas.microsoft.com/office/drawing/2010/main" val="0"/>
+                              </a:ext>
+                            </a:extLst>
+                          </a:blip>
+                          <a:stretch>
+                            <a:fillRect/>
+                          </a:stretch>
+                        </pic:blipFill>
+                        <pic:spPr>
+                          <a:xfrm>
+                            <a:off x="0" y="0"/>
+                            <a:ext cx="3071628" cy="1529018"/>
+                          </a:xfrm>
+                          <a:prstGeom prst="rect">
+                            <a:avLst/>
+                          </a:prstGeom>
+                        </pic:spPr>
+                      </pic:pic>
+                    </a:graphicData>
+                  </a:graphic>
+                </wp:inline>
+              </w:drawing>
+            </w:r>
+          </w:p>
+          <w:p>
+            <w:pPr>
+              <w:pStyle w:val="ListParagraph"/>
+              <w:adjustRightInd w:val="0"/>
+              <w:ind w:left="360" w:right="-1"/>
+              <w:jc w:val="center"/>
+              <w:rPr>
+                <w:rFonts w:ascii="Courier New" w:hAnsi="Courier New" w:cs="Courier New"/>
+                <w:sz w:val="24"/>
+                <w:szCs w:val="24"/>
+                <w:lang w:val="en-GB"/>
+              </w:rPr>
+            </w:pPr>
+          </w:p>
+          <w:p>
+            <w:pPr>
+              <w:pStyle w:val="ListParagraph"/>
+              <w:adjustRightInd w:val="0"/>
+              <w:ind w:left="360" w:right="-1"/>
+              <w:jc w:val="center"/>
+              <w:rPr>
+                <w:rFonts w:ascii="Courier New" w:hAnsi="Courier New" w:cs="Courier New"/>
+                <w:sz w:val="24"/>
+                <w:szCs w:val="24"/>
+                <w:lang w:val="en-GB"/>
+              </w:rPr>
+            </w:pPr>
+            <w:r>
+              <w:rPr>
+                <w:rFonts w:ascii="Courier New" w:hAnsi="Courier New" w:cs="Courier New"/>
+                <w:sz w:val="24"/>
+                <w:szCs w:val="24"/>
+                <w:lang w:val="en-GB"/>
+              </w:rPr>
+              <w:t>Task 2</w:t>
+            </w:r>
+            <w:r>
+              <w:rPr>
+                <w:rFonts w:ascii="Courier New" w:hAnsi="Courier New" w:cs="Courier New"/>
+                <w:sz w:val="24"/>
+                <w:szCs w:val="24"/>
+                <w:lang w:val="en-GB"/>
+              </w:rPr>
+              <w:t>f</w:t>
+            </w:r>
+            <w:r>
+              <w:rPr>
+                <w:rFonts w:ascii="Courier New" w:hAnsi="Courier New" w:cs="Courier New"/>
+                <w:sz w:val="24"/>
+                <w:szCs w:val="24"/>
+                <w:lang w:val="en-GB"/>
+              </w:rPr>
+              <w:t>) Allow the game to be reset</w:t>
+            </w:r>
+          </w:p>
+          <w:p>
+            <w:pPr>
+              <w:pStyle w:val="ListParagraph"/>
+              <w:adjustRightInd w:val="0"/>
+              <w:ind w:left="360" w:right="-1"/>
+              <w:jc w:val="center"/>
+              <w:rPr>
+                <w:rFonts w:ascii="Courier New" w:hAnsi="Courier New" w:cs="Courier New"/>
+                <w:sz w:val="24"/>
+                <w:szCs w:val="24"/>
+                <w:lang w:val="en-GB"/>
+              </w:rPr>
+            </w:pPr>
+          </w:p>
+          <w:p>
+            <w:pPr>
+              <w:pStyle w:val="ListParagraph"/>
+              <w:adjustRightInd w:val="0"/>
+              <w:ind w:left="360" w:right="-1"/>
+              <w:jc w:val="center"/>
+              <w:rPr>
+                <w:rFonts w:ascii="Courier New" w:hAnsi="Courier New" w:cs="Courier New"/>
+                <w:sz w:val="24"/>
+                <w:szCs w:val="24"/>
+                <w:lang w:val="en-GB"/>
+              </w:rPr>
+            </w:pPr>
+            <w:r>
+              <w:rPr>
+                <w:rFonts w:ascii="Courier New" w:hAnsi="Courier New" w:cs="Courier New"/>
+                <w:sz w:val="24"/>
+                <w:szCs w:val="24"/>
+                <w:lang w:val="en-GB"/>
+              </w:rPr>
+              <w:t>Users can reset the game if they wish, they will however need to confirm in-case the press was accidental.</w:t>
+            </w:r>
+          </w:p>
+          <w:p>
+            <w:pPr>
+              <w:pStyle w:val="ListParagraph"/>
+              <w:adjustRightInd w:val="0"/>
+              <w:ind w:left="360" w:right="-1"/>
+              <w:jc w:val="center"/>
               <w:rPr>
                 <w:rFonts w:ascii="Courier New" w:hAnsi="Courier New" w:cs="Courier New"/>
                 <w:sz w:val="24"/>
@@ -1557,6 +3157,17 @@
         </w:tc>
       </w:tr>
     </w:tbl>
+    <w:p>
+      <w:pPr>
+        <w:tabs>
+          <w:tab w:val="left" w:pos="5685"/>
+        </w:tabs>
+        <w:ind w:right="-1"/>
+        <w:rPr>
+          <w:lang w:val="en-GB"/>
+        </w:rPr>
+      </w:pPr>
+    </w:p>
     <w:p>
       <w:pPr>
         <w:tabs>
@@ -1648,19 +3259,126 @@
               <w:pStyle w:val="ListParagraph"/>
               <w:adjustRightInd w:val="0"/>
               <w:ind w:left="360" w:right="-1"/>
-              <w:rPr>
-                <w:rFonts w:ascii="Courier New" w:hAnsi="Courier New" w:cs="Courier New"/>
-                <w:sz w:val="24"/>
-                <w:szCs w:val="24"/>
-                <w:lang w:val="en-GB"/>
-              </w:rPr>
-            </w:pPr>
-          </w:p>
-          <w:p>
-            <w:pPr>
-              <w:pStyle w:val="ListParagraph"/>
-              <w:adjustRightInd w:val="0"/>
-              <w:ind w:left="360" w:right="-1"/>
+              <w:jc w:val="center"/>
+              <w:rPr>
+                <w:rFonts w:ascii="Courier New" w:hAnsi="Courier New" w:cs="Courier New"/>
+                <w:sz w:val="24"/>
+                <w:szCs w:val="24"/>
+                <w:lang w:val="en-GB"/>
+              </w:rPr>
+            </w:pPr>
+            <w:r>
+              <w:rPr>
+                <w:rFonts w:ascii="Courier New" w:hAnsi="Courier New" w:cs="Courier New"/>
+                <w:noProof/>
+                <w:sz w:val="24"/>
+                <w:szCs w:val="24"/>
+                <w:lang w:val="en-GB"/>
+              </w:rPr>
+              <w:drawing>
+                <wp:inline distT="0" distB="0" distL="0" distR="0" wp14:anchorId="74D2C8F8" wp14:editId="5004628D">
+                  <wp:extent cx="2245259" cy="1891942"/>
+                  <wp:effectExtent l="0" t="0" r="3175" b="635"/>
+                  <wp:docPr id="8" name="Picture 8" descr="Icon&#10;&#10;Description automatically generated"/>
+                  <wp:cNvGraphicFramePr>
+                    <a:graphicFrameLocks xmlns:a="http://schemas.openxmlformats.org/drawingml/2006/main" noChangeAspect="1"/>
+                  </wp:cNvGraphicFramePr>
+                  <a:graphic xmlns:a="http://schemas.openxmlformats.org/drawingml/2006/main">
+                    <a:graphicData uri="http://schemas.openxmlformats.org/drawingml/2006/picture">
+                      <pic:pic xmlns:pic="http://schemas.openxmlformats.org/drawingml/2006/picture">
+                        <pic:nvPicPr>
+                          <pic:cNvPr id="8" name="Picture 8" descr="Icon&#10;&#10;Description automatically generated"/>
+                          <pic:cNvPicPr/>
+                        </pic:nvPicPr>
+                        <pic:blipFill rotWithShape="1">
+                          <a:blip r:embed="rId15">
+                            <a:extLst>
+                              <a:ext uri="{28A0092B-C50C-407E-A947-70E740481C1C}">
+                                <a14:useLocalDpi xmlns:a14="http://schemas.microsoft.com/office/drawing/2010/main" val="0"/>
+                              </a:ext>
+                            </a:extLst>
+                          </a:blip>
+                          <a:srcRect t="16953" b="19725"/>
+                          <a:stretch/>
+                        </pic:blipFill>
+                        <pic:spPr bwMode="auto">
+                          <a:xfrm>
+                            <a:off x="0" y="0"/>
+                            <a:ext cx="2283420" cy="1924098"/>
+                          </a:xfrm>
+                          <a:prstGeom prst="rect">
+                            <a:avLst/>
+                          </a:prstGeom>
+                          <a:ln>
+                            <a:noFill/>
+                          </a:ln>
+                          <a:extLst>
+                            <a:ext uri="{53640926-AAD7-44D8-BBD7-CCE9431645EC}">
+                              <a14:shadowObscured xmlns:a14="http://schemas.microsoft.com/office/drawing/2010/main"/>
+                            </a:ext>
+                          </a:extLst>
+                        </pic:spPr>
+                      </pic:pic>
+                    </a:graphicData>
+                  </a:graphic>
+                </wp:inline>
+              </w:drawing>
+            </w:r>
+          </w:p>
+          <w:p>
+            <w:pPr>
+              <w:pStyle w:val="ListParagraph"/>
+              <w:adjustRightInd w:val="0"/>
+              <w:ind w:left="360" w:right="-1"/>
+              <w:jc w:val="center"/>
+              <w:rPr>
+                <w:rFonts w:ascii="Courier New" w:hAnsi="Courier New" w:cs="Courier New"/>
+                <w:sz w:val="24"/>
+                <w:szCs w:val="24"/>
+                <w:lang w:val="en-GB"/>
+              </w:rPr>
+            </w:pPr>
+          </w:p>
+          <w:p>
+            <w:pPr>
+              <w:pStyle w:val="ListParagraph"/>
+              <w:adjustRightInd w:val="0"/>
+              <w:ind w:left="360" w:right="-1"/>
+              <w:rPr>
+                <w:rFonts w:ascii="Courier New" w:hAnsi="Courier New" w:cs="Courier New"/>
+                <w:sz w:val="24"/>
+                <w:szCs w:val="24"/>
+                <w:lang w:val="en-GB"/>
+              </w:rPr>
+            </w:pPr>
+          </w:p>
+          <w:p>
+            <w:pPr>
+              <w:pStyle w:val="ListParagraph"/>
+              <w:adjustRightInd w:val="0"/>
+              <w:ind w:left="360" w:right="-1"/>
+              <w:jc w:val="center"/>
+              <w:rPr>
+                <w:rFonts w:ascii="Courier New" w:hAnsi="Courier New" w:cs="Courier New"/>
+                <w:sz w:val="24"/>
+                <w:szCs w:val="24"/>
+                <w:lang w:val="en-GB"/>
+              </w:rPr>
+            </w:pPr>
+            <w:r>
+              <w:rPr>
+                <w:rFonts w:ascii="Courier New" w:hAnsi="Courier New" w:cs="Courier New"/>
+                <w:sz w:val="24"/>
+                <w:szCs w:val="24"/>
+                <w:lang w:val="en-GB"/>
+              </w:rPr>
+              <w:t>Task 3) Implement placement of stones using mouse clicks</w:t>
+            </w:r>
+          </w:p>
+          <w:p>
+            <w:pPr>
+              <w:adjustRightInd w:val="0"/>
+              <w:ind w:right="-1"/>
               <w:rPr>
                 <w:rFonts w:ascii="Courier New" w:hAnsi="Courier New" w:cs="Courier New"/>
                 <w:sz w:val="24"/>
@@ -1774,26 +3492,137 @@
               <w:pStyle w:val="ListParagraph"/>
               <w:adjustRightInd w:val="0"/>
               <w:ind w:left="360" w:right="-1"/>
-              <w:rPr>
-                <w:rFonts w:ascii="Courier New" w:hAnsi="Courier New" w:cs="Courier New"/>
-                <w:sz w:val="24"/>
-                <w:szCs w:val="24"/>
-                <w:lang w:val="en-GB"/>
-              </w:rPr>
-            </w:pPr>
-          </w:p>
-          <w:p>
-            <w:pPr>
-              <w:pStyle w:val="ListParagraph"/>
-              <w:adjustRightInd w:val="0"/>
-              <w:ind w:left="360" w:right="-1"/>
-              <w:rPr>
-                <w:rFonts w:ascii="Courier New" w:hAnsi="Courier New" w:cs="Courier New"/>
-                <w:sz w:val="24"/>
-                <w:szCs w:val="24"/>
-                <w:lang w:val="en-GB"/>
-              </w:rPr>
-            </w:pPr>
+              <w:jc w:val="center"/>
+              <w:rPr>
+                <w:rFonts w:ascii="Courier New" w:hAnsi="Courier New" w:cs="Courier New"/>
+                <w:sz w:val="24"/>
+                <w:szCs w:val="24"/>
+                <w:lang w:val="en-GB"/>
+              </w:rPr>
+            </w:pPr>
+            <w:r>
+              <w:rPr>
+                <w:rFonts w:ascii="Courier New" w:hAnsi="Courier New" w:cs="Courier New"/>
+                <w:noProof/>
+                <w:sz w:val="24"/>
+                <w:szCs w:val="24"/>
+                <w:lang w:val="en-GB"/>
+              </w:rPr>
+              <w:drawing>
+                <wp:inline distT="0" distB="0" distL="0" distR="0" wp14:anchorId="469D9965" wp14:editId="5789B03E">
+                  <wp:extent cx="1982709" cy="2536215"/>
+                  <wp:effectExtent l="0" t="0" r="0" b="3810"/>
+                  <wp:docPr id="13" name="Picture 13" descr="Icon&#10;&#10;Description automatically generated with medium confidence"/>
+                  <wp:cNvGraphicFramePr>
+                    <a:graphicFrameLocks xmlns:a="http://schemas.openxmlformats.org/drawingml/2006/main" noChangeAspect="1"/>
+                  </wp:cNvGraphicFramePr>
+                  <a:graphic xmlns:a="http://schemas.openxmlformats.org/drawingml/2006/main">
+                    <a:graphicData uri="http://schemas.openxmlformats.org/drawingml/2006/picture">
+                      <pic:pic xmlns:pic="http://schemas.openxmlformats.org/drawingml/2006/picture">
+                        <pic:nvPicPr>
+                          <pic:cNvPr id="13" name="Picture 13" descr="Icon&#10;&#10;Description automatically generated with medium confidence"/>
+                          <pic:cNvPicPr/>
+                        </pic:nvPicPr>
+                        <pic:blipFill>
+                          <a:blip r:embed="rId16">
+                            <a:extLst>
+                              <a:ext uri="{28A0092B-C50C-407E-A947-70E740481C1C}">
+                                <a14:useLocalDpi xmlns:a14="http://schemas.microsoft.com/office/drawing/2010/main" val="0"/>
+                              </a:ext>
+                            </a:extLst>
+                          </a:blip>
+                          <a:stretch>
+                            <a:fillRect/>
+                          </a:stretch>
+                        </pic:blipFill>
+                        <pic:spPr>
+                          <a:xfrm>
+                            <a:off x="0" y="0"/>
+                            <a:ext cx="2009055" cy="2569916"/>
+                          </a:xfrm>
+                          <a:prstGeom prst="rect">
+                            <a:avLst/>
+                          </a:prstGeom>
+                        </pic:spPr>
+                      </pic:pic>
+                    </a:graphicData>
+                  </a:graphic>
+                </wp:inline>
+              </w:drawing>
+            </w:r>
+          </w:p>
+          <w:p>
+            <w:pPr>
+              <w:pStyle w:val="ListParagraph"/>
+              <w:adjustRightInd w:val="0"/>
+              <w:ind w:left="360" w:right="-1"/>
+              <w:rPr>
+                <w:rFonts w:ascii="Courier New" w:hAnsi="Courier New" w:cs="Courier New"/>
+                <w:sz w:val="24"/>
+                <w:szCs w:val="24"/>
+                <w:lang w:val="en-GB"/>
+              </w:rPr>
+            </w:pPr>
+          </w:p>
+          <w:p>
+            <w:pPr>
+              <w:pStyle w:val="ListParagraph"/>
+              <w:adjustRightInd w:val="0"/>
+              <w:ind w:left="360" w:right="-1"/>
+              <w:jc w:val="center"/>
+              <w:rPr>
+                <w:rFonts w:ascii="Courier New" w:hAnsi="Courier New" w:cs="Courier New"/>
+                <w:sz w:val="24"/>
+                <w:szCs w:val="24"/>
+                <w:lang w:val="en-GB"/>
+              </w:rPr>
+            </w:pPr>
+            <w:r>
+              <w:rPr>
+                <w:rFonts w:ascii="Courier New" w:hAnsi="Courier New" w:cs="Courier New"/>
+                <w:sz w:val="24"/>
+                <w:szCs w:val="24"/>
+                <w:lang w:val="en-GB"/>
+              </w:rPr>
+              <w:t>Task 4) Implement placement of stones in valid locations only – Suicide rule</w:t>
+            </w:r>
+          </w:p>
+          <w:p>
+            <w:pPr>
+              <w:pStyle w:val="ListParagraph"/>
+              <w:adjustRightInd w:val="0"/>
+              <w:ind w:left="360" w:right="-1"/>
+              <w:jc w:val="center"/>
+              <w:rPr>
+                <w:rFonts w:ascii="Courier New" w:hAnsi="Courier New" w:cs="Courier New"/>
+                <w:sz w:val="24"/>
+                <w:szCs w:val="24"/>
+                <w:lang w:val="en-GB"/>
+              </w:rPr>
+            </w:pPr>
+          </w:p>
+          <w:p>
+            <w:pPr>
+              <w:pStyle w:val="ListParagraph"/>
+              <w:adjustRightInd w:val="0"/>
+              <w:ind w:left="360" w:right="-1"/>
+              <w:jc w:val="center"/>
+              <w:rPr>
+                <w:rFonts w:ascii="Courier New" w:hAnsi="Courier New" w:cs="Courier New"/>
+                <w:sz w:val="24"/>
+                <w:szCs w:val="24"/>
+                <w:lang w:val="en-GB"/>
+              </w:rPr>
+            </w:pPr>
+            <w:r>
+              <w:rPr>
+                <w:rFonts w:ascii="Courier New" w:hAnsi="Courier New" w:cs="Courier New"/>
+                <w:sz w:val="24"/>
+                <w:szCs w:val="24"/>
+                <w:lang w:val="en-GB"/>
+              </w:rPr>
+              <w:t>For invalid moves we wanted a somewhat intrusive alert to really highlight an illegal move.</w:t>
+            </w:r>
           </w:p>
           <w:p>
             <w:pPr>
@@ -1809,6 +3638,160 @@
         </w:tc>
       </w:tr>
     </w:tbl>
+    <w:p>
+      <w:pPr>
+        <w:tabs>
+          <w:tab w:val="left" w:pos="5685"/>
+        </w:tabs>
+        <w:ind w:right="-1"/>
+        <w:rPr>
+          <w:lang w:val="en-GB"/>
+        </w:rPr>
+      </w:pPr>
+    </w:p>
+    <w:p>
+      <w:pPr>
+        <w:tabs>
+          <w:tab w:val="left" w:pos="5685"/>
+        </w:tabs>
+        <w:ind w:right="-1"/>
+        <w:rPr>
+          <w:lang w:val="en-GB"/>
+        </w:rPr>
+      </w:pPr>
+    </w:p>
+    <w:p>
+      <w:pPr>
+        <w:tabs>
+          <w:tab w:val="left" w:pos="5685"/>
+        </w:tabs>
+        <w:ind w:right="-1"/>
+        <w:rPr>
+          <w:lang w:val="en-GB"/>
+        </w:rPr>
+      </w:pPr>
+    </w:p>
+    <w:p>
+      <w:pPr>
+        <w:tabs>
+          <w:tab w:val="left" w:pos="5685"/>
+        </w:tabs>
+        <w:ind w:right="-1"/>
+        <w:rPr>
+          <w:lang w:val="en-GB"/>
+        </w:rPr>
+      </w:pPr>
+    </w:p>
+    <w:p>
+      <w:pPr>
+        <w:tabs>
+          <w:tab w:val="left" w:pos="5685"/>
+        </w:tabs>
+        <w:ind w:right="-1"/>
+        <w:rPr>
+          <w:lang w:val="en-GB"/>
+        </w:rPr>
+      </w:pPr>
+    </w:p>
+    <w:p>
+      <w:pPr>
+        <w:tabs>
+          <w:tab w:val="left" w:pos="5685"/>
+        </w:tabs>
+        <w:ind w:right="-1"/>
+        <w:rPr>
+          <w:lang w:val="en-GB"/>
+        </w:rPr>
+      </w:pPr>
+    </w:p>
+    <w:p>
+      <w:pPr>
+        <w:tabs>
+          <w:tab w:val="left" w:pos="5685"/>
+        </w:tabs>
+        <w:ind w:right="-1"/>
+        <w:rPr>
+          <w:lang w:val="en-GB"/>
+        </w:rPr>
+      </w:pPr>
+    </w:p>
+    <w:p>
+      <w:pPr>
+        <w:tabs>
+          <w:tab w:val="left" w:pos="5685"/>
+        </w:tabs>
+        <w:ind w:right="-1"/>
+        <w:rPr>
+          <w:lang w:val="en-GB"/>
+        </w:rPr>
+      </w:pPr>
+    </w:p>
+    <w:p>
+      <w:pPr>
+        <w:tabs>
+          <w:tab w:val="left" w:pos="5685"/>
+        </w:tabs>
+        <w:ind w:right="-1"/>
+        <w:rPr>
+          <w:lang w:val="en-GB"/>
+        </w:rPr>
+      </w:pPr>
+    </w:p>
+    <w:p>
+      <w:pPr>
+        <w:tabs>
+          <w:tab w:val="left" w:pos="5685"/>
+        </w:tabs>
+        <w:ind w:right="-1"/>
+        <w:rPr>
+          <w:lang w:val="en-GB"/>
+        </w:rPr>
+      </w:pPr>
+    </w:p>
+    <w:p>
+      <w:pPr>
+        <w:tabs>
+          <w:tab w:val="left" w:pos="5685"/>
+        </w:tabs>
+        <w:ind w:right="-1"/>
+        <w:rPr>
+          <w:lang w:val="en-GB"/>
+        </w:rPr>
+      </w:pPr>
+    </w:p>
+    <w:p>
+      <w:pPr>
+        <w:tabs>
+          <w:tab w:val="left" w:pos="5685"/>
+        </w:tabs>
+        <w:ind w:right="-1"/>
+        <w:rPr>
+          <w:lang w:val="en-GB"/>
+        </w:rPr>
+      </w:pPr>
+    </w:p>
+    <w:p>
+      <w:pPr>
+        <w:tabs>
+          <w:tab w:val="left" w:pos="5685"/>
+        </w:tabs>
+        <w:ind w:right="-1"/>
+        <w:rPr>
+          <w:lang w:val="en-GB"/>
+        </w:rPr>
+      </w:pPr>
+    </w:p>
+    <w:p>
+      <w:pPr>
+        <w:tabs>
+          <w:tab w:val="left" w:pos="5685"/>
+        </w:tabs>
+        <w:ind w:right="-1"/>
+        <w:rPr>
+          <w:lang w:val="en-GB"/>
+        </w:rPr>
+      </w:pPr>
+    </w:p>
     <w:p>
       <w:pPr>
         <w:tabs>
@@ -1865,6 +3848,7 @@
                 <w:szCs w:val="28"/>
                 <w:lang w:val="en-GB"/>
               </w:rPr>
+              <w:lastRenderedPageBreak/>
               <w:t>Task 5 (2 images + what is working/not working)</w:t>
             </w:r>
           </w:p>
@@ -1900,19 +3884,108 @@
               <w:pStyle w:val="ListParagraph"/>
               <w:adjustRightInd w:val="0"/>
               <w:ind w:left="360" w:right="-1"/>
-              <w:rPr>
-                <w:rFonts w:ascii="Courier New" w:hAnsi="Courier New" w:cs="Courier New"/>
-                <w:sz w:val="24"/>
-                <w:szCs w:val="24"/>
-                <w:lang w:val="en-GB"/>
-              </w:rPr>
-            </w:pPr>
-          </w:p>
-          <w:p>
-            <w:pPr>
-              <w:pStyle w:val="ListParagraph"/>
-              <w:adjustRightInd w:val="0"/>
-              <w:ind w:left="360" w:right="-1"/>
+              <w:jc w:val="center"/>
+              <w:rPr>
+                <w:rFonts w:ascii="Courier New" w:hAnsi="Courier New" w:cs="Courier New"/>
+                <w:sz w:val="24"/>
+                <w:szCs w:val="24"/>
+                <w:lang w:val="en-GB"/>
+              </w:rPr>
+            </w:pPr>
+            <w:r>
+              <w:rPr>
+                <w:rFonts w:ascii="Courier New" w:hAnsi="Courier New" w:cs="Courier New"/>
+                <w:noProof/>
+                <w:sz w:val="24"/>
+                <w:szCs w:val="24"/>
+                <w:lang w:val="en-GB"/>
+              </w:rPr>
+              <w:drawing>
+                <wp:inline distT="0" distB="0" distL="0" distR="0" wp14:anchorId="39E8A380" wp14:editId="13F6EF27">
+                  <wp:extent cx="2779414" cy="1968255"/>
+                  <wp:effectExtent l="0" t="0" r="1905" b="635"/>
+                  <wp:docPr id="12" name="Picture 12" descr="Graphical user interface, application&#10;&#10;Description automatically generated"/>
+                  <wp:cNvGraphicFramePr>
+                    <a:graphicFrameLocks xmlns:a="http://schemas.openxmlformats.org/drawingml/2006/main" noChangeAspect="1"/>
+                  </wp:cNvGraphicFramePr>
+                  <a:graphic xmlns:a="http://schemas.openxmlformats.org/drawingml/2006/main">
+                    <a:graphicData uri="http://schemas.openxmlformats.org/drawingml/2006/picture">
+                      <pic:pic xmlns:pic="http://schemas.openxmlformats.org/drawingml/2006/picture">
+                        <pic:nvPicPr>
+                          <pic:cNvPr id="12" name="Picture 12" descr="Graphical user interface, application&#10;&#10;Description automatically generated"/>
+                          <pic:cNvPicPr/>
+                        </pic:nvPicPr>
+                        <pic:blipFill>
+                          <a:blip r:embed="rId17">
+                            <a:extLst>
+                              <a:ext uri="{28A0092B-C50C-407E-A947-70E740481C1C}">
+                                <a14:useLocalDpi xmlns:a14="http://schemas.microsoft.com/office/drawing/2010/main" val="0"/>
+                              </a:ext>
+                            </a:extLst>
+                          </a:blip>
+                          <a:stretch>
+                            <a:fillRect/>
+                          </a:stretch>
+                        </pic:blipFill>
+                        <pic:spPr>
+                          <a:xfrm>
+                            <a:off x="0" y="0"/>
+                            <a:ext cx="2790152" cy="1975860"/>
+                          </a:xfrm>
+                          <a:prstGeom prst="rect">
+                            <a:avLst/>
+                          </a:prstGeom>
+                        </pic:spPr>
+                      </pic:pic>
+                    </a:graphicData>
+                  </a:graphic>
+                </wp:inline>
+              </w:drawing>
+            </w:r>
+          </w:p>
+          <w:p>
+            <w:pPr>
+              <w:pStyle w:val="ListParagraph"/>
+              <w:adjustRightInd w:val="0"/>
+              <w:ind w:left="360" w:right="-1"/>
+              <w:jc w:val="center"/>
+              <w:rPr>
+                <w:rFonts w:ascii="Courier New" w:hAnsi="Courier New" w:cs="Courier New"/>
+                <w:sz w:val="24"/>
+                <w:szCs w:val="24"/>
+                <w:lang w:val="en-GB"/>
+              </w:rPr>
+            </w:pPr>
+          </w:p>
+          <w:p>
+            <w:pPr>
+              <w:pStyle w:val="ListParagraph"/>
+              <w:adjustRightInd w:val="0"/>
+              <w:ind w:left="360" w:right="-1"/>
+              <w:jc w:val="center"/>
+              <w:rPr>
+                <w:rFonts w:ascii="Courier New" w:hAnsi="Courier New" w:cs="Courier New"/>
+                <w:sz w:val="24"/>
+                <w:szCs w:val="24"/>
+                <w:lang w:val="en-GB"/>
+              </w:rPr>
+            </w:pPr>
+            <w:r>
+              <w:rPr>
+                <w:rFonts w:ascii="Courier New" w:hAnsi="Courier New" w:cs="Courier New"/>
+                <w:sz w:val="24"/>
+                <w:szCs w:val="24"/>
+                <w:lang w:val="en-GB"/>
+              </w:rPr>
+              <w:t>Task 5) Implement placement of stones in valid locations only – KO rule</w:t>
+            </w:r>
+          </w:p>
+          <w:p>
+            <w:pPr>
+              <w:pStyle w:val="ListParagraph"/>
+              <w:adjustRightInd w:val="0"/>
+              <w:ind w:left="360" w:right="-1"/>
+              <w:jc w:val="center"/>
               <w:rPr>
                 <w:rFonts w:ascii="Courier New" w:hAnsi="Courier New" w:cs="Courier New"/>
                 <w:sz w:val="24"/>
@@ -2026,13 +4099,100 @@
               <w:pStyle w:val="ListParagraph"/>
               <w:adjustRightInd w:val="0"/>
               <w:ind w:left="360" w:right="-1"/>
-              <w:rPr>
-                <w:rFonts w:ascii="Courier New" w:hAnsi="Courier New" w:cs="Courier New"/>
-                <w:sz w:val="24"/>
-                <w:szCs w:val="24"/>
-                <w:lang w:val="en-GB"/>
-              </w:rPr>
-            </w:pPr>
+              <w:jc w:val="center"/>
+              <w:rPr>
+                <w:rFonts w:ascii="Courier New" w:hAnsi="Courier New" w:cs="Courier New"/>
+                <w:sz w:val="24"/>
+                <w:szCs w:val="24"/>
+                <w:lang w:val="en-GB"/>
+              </w:rPr>
+            </w:pPr>
+            <w:r>
+              <w:rPr>
+                <w:rFonts w:ascii="Courier New" w:hAnsi="Courier New" w:cs="Courier New"/>
+                <w:noProof/>
+                <w:sz w:val="24"/>
+                <w:szCs w:val="24"/>
+                <w:lang w:val="en-GB"/>
+              </w:rPr>
+              <w:drawing>
+                <wp:inline distT="0" distB="0" distL="0" distR="0" wp14:anchorId="064FC496" wp14:editId="1828F62B">
+                  <wp:extent cx="1023042" cy="1834617"/>
+                  <wp:effectExtent l="0" t="0" r="5715" b="0"/>
+                  <wp:docPr id="9" name="Picture 9" descr="Background pattern&#10;&#10;Description automatically generated with low confidence"/>
+                  <wp:cNvGraphicFramePr>
+                    <a:graphicFrameLocks xmlns:a="http://schemas.openxmlformats.org/drawingml/2006/main" noChangeAspect="1"/>
+                  </wp:cNvGraphicFramePr>
+                  <a:graphic xmlns:a="http://schemas.openxmlformats.org/drawingml/2006/main">
+                    <a:graphicData uri="http://schemas.openxmlformats.org/drawingml/2006/picture">
+                      <pic:pic xmlns:pic="http://schemas.openxmlformats.org/drawingml/2006/picture">
+                        <pic:nvPicPr>
+                          <pic:cNvPr id="9" name="Picture 9" descr="Background pattern&#10;&#10;Description automatically generated with low confidence"/>
+                          <pic:cNvPicPr/>
+                        </pic:nvPicPr>
+                        <pic:blipFill>
+                          <a:blip r:embed="rId18">
+                            <a:extLst>
+                              <a:ext uri="{28A0092B-C50C-407E-A947-70E740481C1C}">
+                                <a14:useLocalDpi xmlns:a14="http://schemas.microsoft.com/office/drawing/2010/main" val="0"/>
+                              </a:ext>
+                            </a:extLst>
+                          </a:blip>
+                          <a:stretch>
+                            <a:fillRect/>
+                          </a:stretch>
+                        </pic:blipFill>
+                        <pic:spPr>
+                          <a:xfrm>
+                            <a:off x="0" y="0"/>
+                            <a:ext cx="1033522" cy="1853410"/>
+                          </a:xfrm>
+                          <a:prstGeom prst="rect">
+                            <a:avLst/>
+                          </a:prstGeom>
+                        </pic:spPr>
+                      </pic:pic>
+                    </a:graphicData>
+                  </a:graphic>
+                </wp:inline>
+              </w:drawing>
+            </w:r>
+          </w:p>
+          <w:p>
+            <w:pPr>
+              <w:pStyle w:val="ListParagraph"/>
+              <w:adjustRightInd w:val="0"/>
+              <w:ind w:left="360" w:right="-1"/>
+              <w:jc w:val="center"/>
+              <w:rPr>
+                <w:rFonts w:ascii="Courier New" w:hAnsi="Courier New" w:cs="Courier New"/>
+                <w:sz w:val="24"/>
+                <w:szCs w:val="24"/>
+                <w:lang w:val="en-GB"/>
+              </w:rPr>
+            </w:pPr>
+          </w:p>
+          <w:p>
+            <w:pPr>
+              <w:adjustRightInd w:val="0"/>
+              <w:ind w:right="-1"/>
+              <w:jc w:val="center"/>
+              <w:rPr>
+                <w:rFonts w:ascii="Courier New" w:hAnsi="Courier New" w:cs="Courier New"/>
+                <w:sz w:val="24"/>
+                <w:szCs w:val="24"/>
+                <w:lang w:val="en-GB"/>
+              </w:rPr>
+            </w:pPr>
+            <w:r>
+              <w:rPr>
+                <w:rFonts w:ascii="Courier New" w:hAnsi="Courier New" w:cs="Courier New"/>
+                <w:sz w:val="24"/>
+                <w:szCs w:val="24"/>
+                <w:lang w:val="en-GB"/>
+              </w:rPr>
+              <w:t>Task 6) Implement capture of single stones – NOT WORKING</w:t>
+            </w:r>
           </w:p>
           <w:p>
             <w:pPr>
@@ -2163,13 +4323,100 @@
               <w:pStyle w:val="ListParagraph"/>
               <w:adjustRightInd w:val="0"/>
               <w:ind w:left="360" w:right="-1"/>
-              <w:rPr>
-                <w:rFonts w:ascii="Courier New" w:hAnsi="Courier New" w:cs="Courier New"/>
-                <w:sz w:val="24"/>
-                <w:szCs w:val="24"/>
-                <w:lang w:val="en-GB"/>
-              </w:rPr>
-            </w:pPr>
+              <w:jc w:val="center"/>
+              <w:rPr>
+                <w:rFonts w:ascii="Courier New" w:hAnsi="Courier New" w:cs="Courier New"/>
+                <w:sz w:val="24"/>
+                <w:szCs w:val="24"/>
+                <w:lang w:val="en-GB"/>
+              </w:rPr>
+            </w:pPr>
+            <w:r>
+              <w:rPr>
+                <w:rFonts w:ascii="Courier New" w:hAnsi="Courier New" w:cs="Courier New"/>
+                <w:noProof/>
+                <w:sz w:val="24"/>
+                <w:szCs w:val="24"/>
+                <w:lang w:val="en-GB"/>
+              </w:rPr>
+              <w:drawing>
+                <wp:inline distT="0" distB="0" distL="0" distR="0" wp14:anchorId="7AD662A7" wp14:editId="50252813">
+                  <wp:extent cx="1638678" cy="2010200"/>
+                  <wp:effectExtent l="0" t="0" r="0" b="0"/>
+                  <wp:docPr id="10" name="Picture 10" descr="Icon&#10;&#10;Description automatically generated"/>
+                  <wp:cNvGraphicFramePr>
+                    <a:graphicFrameLocks xmlns:a="http://schemas.openxmlformats.org/drawingml/2006/main" noChangeAspect="1"/>
+                  </wp:cNvGraphicFramePr>
+                  <a:graphic xmlns:a="http://schemas.openxmlformats.org/drawingml/2006/main">
+                    <a:graphicData uri="http://schemas.openxmlformats.org/drawingml/2006/picture">
+                      <pic:pic xmlns:pic="http://schemas.openxmlformats.org/drawingml/2006/picture">
+                        <pic:nvPicPr>
+                          <pic:cNvPr id="10" name="Picture 10" descr="Icon&#10;&#10;Description automatically generated"/>
+                          <pic:cNvPicPr/>
+                        </pic:nvPicPr>
+                        <pic:blipFill>
+                          <a:blip r:embed="rId19">
+                            <a:extLst>
+                              <a:ext uri="{28A0092B-C50C-407E-A947-70E740481C1C}">
+                                <a14:useLocalDpi xmlns:a14="http://schemas.microsoft.com/office/drawing/2010/main" val="0"/>
+                              </a:ext>
+                            </a:extLst>
+                          </a:blip>
+                          <a:stretch>
+                            <a:fillRect/>
+                          </a:stretch>
+                        </pic:blipFill>
+                        <pic:spPr>
+                          <a:xfrm>
+                            <a:off x="0" y="0"/>
+                            <a:ext cx="1650877" cy="2025165"/>
+                          </a:xfrm>
+                          <a:prstGeom prst="rect">
+                            <a:avLst/>
+                          </a:prstGeom>
+                        </pic:spPr>
+                      </pic:pic>
+                    </a:graphicData>
+                  </a:graphic>
+                </wp:inline>
+              </w:drawing>
+            </w:r>
+          </w:p>
+          <w:p>
+            <w:pPr>
+              <w:pStyle w:val="ListParagraph"/>
+              <w:adjustRightInd w:val="0"/>
+              <w:ind w:left="360" w:right="-1"/>
+              <w:jc w:val="center"/>
+              <w:rPr>
+                <w:rFonts w:ascii="Courier New" w:hAnsi="Courier New" w:cs="Courier New"/>
+                <w:sz w:val="24"/>
+                <w:szCs w:val="24"/>
+                <w:lang w:val="en-GB"/>
+              </w:rPr>
+            </w:pPr>
+          </w:p>
+          <w:p>
+            <w:pPr>
+              <w:adjustRightInd w:val="0"/>
+              <w:ind w:right="-1"/>
+              <w:jc w:val="center"/>
+              <w:rPr>
+                <w:rFonts w:ascii="Courier New" w:hAnsi="Courier New" w:cs="Courier New"/>
+                <w:sz w:val="24"/>
+                <w:szCs w:val="24"/>
+                <w:lang w:val="en-GB"/>
+              </w:rPr>
+            </w:pPr>
+            <w:r>
+              <w:rPr>
+                <w:rFonts w:ascii="Courier New" w:hAnsi="Courier New" w:cs="Courier New"/>
+                <w:sz w:val="24"/>
+                <w:szCs w:val="24"/>
+                <w:lang w:val="en-GB"/>
+              </w:rPr>
+              <w:t>Task 7) Implement capture of multiple stones – NOT WORKING</w:t>
+            </w:r>
           </w:p>
           <w:p>
             <w:pPr>
@@ -2198,6 +4445,17 @@
         </w:tc>
       </w:tr>
     </w:tbl>
+    <w:p>
+      <w:pPr>
+        <w:tabs>
+          <w:tab w:val="left" w:pos="5685"/>
+        </w:tabs>
+        <w:ind w:right="-1"/>
+        <w:rPr>
+          <w:lang w:val="en-GB"/>
+        </w:rPr>
+      </w:pPr>
+    </w:p>
     <w:p>
       <w:pPr>
         <w:tabs>
@@ -2254,6 +4512,7 @@
                 <w:szCs w:val="28"/>
                 <w:lang w:val="en-GB"/>
               </w:rPr>
+              <w:lastRenderedPageBreak/>
               <w:t>Task 8 (2 images + what is working/not working)</w:t>
             </w:r>
           </w:p>
@@ -2289,13 +4548,109 @@
               <w:pStyle w:val="ListParagraph"/>
               <w:adjustRightInd w:val="0"/>
               <w:ind w:left="360" w:right="-1"/>
-              <w:rPr>
-                <w:rFonts w:ascii="Courier New" w:hAnsi="Courier New" w:cs="Courier New"/>
-                <w:sz w:val="24"/>
-                <w:szCs w:val="24"/>
-                <w:lang w:val="en-GB"/>
-              </w:rPr>
-            </w:pPr>
+              <w:jc w:val="center"/>
+              <w:rPr>
+                <w:rFonts w:ascii="Courier New" w:hAnsi="Courier New" w:cs="Courier New"/>
+                <w:sz w:val="24"/>
+                <w:szCs w:val="24"/>
+                <w:lang w:val="en-GB"/>
+              </w:rPr>
+            </w:pPr>
+            <w:r>
+              <w:rPr>
+                <w:rFonts w:ascii="Courier New" w:hAnsi="Courier New" w:cs="Courier New"/>
+                <w:noProof/>
+                <w:sz w:val="24"/>
+                <w:szCs w:val="24"/>
+                <w:lang w:val="en-GB"/>
+              </w:rPr>
+              <w:drawing>
+                <wp:inline distT="0" distB="0" distL="0" distR="0" wp14:anchorId="0B5A9411" wp14:editId="697A232E">
+                  <wp:extent cx="3251200" cy="1117600"/>
+                  <wp:effectExtent l="0" t="0" r="0" b="0"/>
+                  <wp:docPr id="11" name="Picture 11" descr="Text&#10;&#10;Description automatically generated with medium confidence"/>
+                  <wp:cNvGraphicFramePr>
+                    <a:graphicFrameLocks xmlns:a="http://schemas.openxmlformats.org/drawingml/2006/main" noChangeAspect="1"/>
+                  </wp:cNvGraphicFramePr>
+                  <a:graphic xmlns:a="http://schemas.openxmlformats.org/drawingml/2006/main">
+                    <a:graphicData uri="http://schemas.openxmlformats.org/drawingml/2006/picture">
+                      <pic:pic xmlns:pic="http://schemas.openxmlformats.org/drawingml/2006/picture">
+                        <pic:nvPicPr>
+                          <pic:cNvPr id="11" name="Picture 11" descr="Text&#10;&#10;Description automatically generated with medium confidence"/>
+                          <pic:cNvPicPr/>
+                        </pic:nvPicPr>
+                        <pic:blipFill>
+                          <a:blip r:embed="rId20">
+                            <a:extLst>
+                              <a:ext uri="{28A0092B-C50C-407E-A947-70E740481C1C}">
+                                <a14:useLocalDpi xmlns:a14="http://schemas.microsoft.com/office/drawing/2010/main" val="0"/>
+                              </a:ext>
+                            </a:extLst>
+                          </a:blip>
+                          <a:stretch>
+                            <a:fillRect/>
+                          </a:stretch>
+                        </pic:blipFill>
+                        <pic:spPr>
+                          <a:xfrm>
+                            <a:off x="0" y="0"/>
+                            <a:ext cx="3251200" cy="1117600"/>
+                          </a:xfrm>
+                          <a:prstGeom prst="rect">
+                            <a:avLst/>
+                          </a:prstGeom>
+                        </pic:spPr>
+                      </pic:pic>
+                    </a:graphicData>
+                  </a:graphic>
+                </wp:inline>
+              </w:drawing>
+            </w:r>
+          </w:p>
+          <w:p>
+            <w:pPr>
+              <w:pStyle w:val="ListParagraph"/>
+              <w:adjustRightInd w:val="0"/>
+              <w:ind w:left="360" w:right="-1"/>
+              <w:jc w:val="center"/>
+              <w:rPr>
+                <w:rFonts w:ascii="Courier New" w:hAnsi="Courier New" w:cs="Courier New"/>
+                <w:sz w:val="24"/>
+                <w:szCs w:val="24"/>
+                <w:lang w:val="en-GB"/>
+              </w:rPr>
+            </w:pPr>
+          </w:p>
+          <w:p>
+            <w:pPr>
+              <w:pStyle w:val="ListParagraph"/>
+              <w:adjustRightInd w:val="0"/>
+              <w:ind w:left="360" w:right="-1"/>
+              <w:rPr>
+                <w:rFonts w:ascii="Courier New" w:hAnsi="Courier New" w:cs="Courier New"/>
+                <w:sz w:val="24"/>
+                <w:szCs w:val="24"/>
+                <w:lang w:val="en-GB"/>
+              </w:rPr>
+            </w:pPr>
+            <w:r>
+              <w:rPr>
+                <w:rFonts w:ascii="Courier New" w:hAnsi="Courier New" w:cs="Courier New"/>
+                <w:sz w:val="24"/>
+                <w:szCs w:val="24"/>
+                <w:lang w:val="en-GB"/>
+              </w:rPr>
+              <w:t>Task 8) Winner detection</w:t>
+            </w:r>
+            <w:r>
+              <w:rPr>
+                <w:rFonts w:ascii="Courier New" w:hAnsi="Courier New" w:cs="Courier New"/>
+                <w:sz w:val="24"/>
+                <w:szCs w:val="24"/>
+                <w:lang w:val="en-GB"/>
+              </w:rPr>
+              <w:t xml:space="preserve"> via skip turn button – NOT WORKING</w:t>
+            </w:r>
           </w:p>
           <w:p>
             <w:pPr>
@@ -2324,6 +4679,28 @@
         </w:tc>
       </w:tr>
     </w:tbl>
+    <w:p>
+      <w:pPr>
+        <w:tabs>
+          <w:tab w:val="left" w:pos="5685"/>
+        </w:tabs>
+        <w:ind w:right="-1"/>
+        <w:rPr>
+          <w:lang w:val="en-GB"/>
+        </w:rPr>
+      </w:pPr>
+    </w:p>
+    <w:p>
+      <w:pPr>
+        <w:tabs>
+          <w:tab w:val="left" w:pos="5685"/>
+        </w:tabs>
+        <w:ind w:right="-1"/>
+        <w:rPr>
+          <w:lang w:val="en-GB"/>
+        </w:rPr>
+      </w:pPr>
+    </w:p>
     <w:p>
       <w:pPr>
         <w:tabs>
@@ -2402,32 +4779,121 @@
               <w:pStyle w:val="ListParagraph"/>
               <w:adjustRightInd w:val="0"/>
               <w:ind w:left="360" w:right="-1"/>
-              <w:rPr>
-                <w:rFonts w:ascii="Courier New" w:hAnsi="Courier New" w:cs="Courier New"/>
-                <w:sz w:val="24"/>
-                <w:szCs w:val="24"/>
-                <w:lang w:val="en-GB"/>
-              </w:rPr>
-            </w:pPr>
-          </w:p>
-          <w:p>
-            <w:pPr>
-              <w:pStyle w:val="ListParagraph"/>
-              <w:adjustRightInd w:val="0"/>
-              <w:ind w:left="360" w:right="-1"/>
-              <w:rPr>
-                <w:rFonts w:ascii="Courier New" w:hAnsi="Courier New" w:cs="Courier New"/>
-                <w:sz w:val="24"/>
-                <w:szCs w:val="24"/>
-                <w:lang w:val="en-GB"/>
-              </w:rPr>
-            </w:pPr>
-          </w:p>
-          <w:p>
-            <w:pPr>
-              <w:pStyle w:val="ListParagraph"/>
-              <w:adjustRightInd w:val="0"/>
-              <w:ind w:left="360" w:right="-1"/>
+              <w:jc w:val="center"/>
+              <w:rPr>
+                <w:rFonts w:ascii="Courier New" w:hAnsi="Courier New" w:cs="Courier New"/>
+                <w:sz w:val="24"/>
+                <w:szCs w:val="24"/>
+                <w:lang w:val="en-GB"/>
+              </w:rPr>
+            </w:pPr>
+          </w:p>
+          <w:p>
+            <w:pPr>
+              <w:pStyle w:val="ListParagraph"/>
+              <w:adjustRightInd w:val="0"/>
+              <w:ind w:left="360" w:right="-1"/>
+              <w:jc w:val="center"/>
+              <w:rPr>
+                <w:rFonts w:ascii="Courier New" w:hAnsi="Courier New" w:cs="Courier New"/>
+                <w:sz w:val="24"/>
+                <w:szCs w:val="24"/>
+                <w:lang w:val="en-GB"/>
+              </w:rPr>
+            </w:pPr>
+            <w:r>
+              <w:rPr>
+                <w:rFonts w:ascii="Courier New" w:hAnsi="Courier New" w:cs="Courier New"/>
+                <w:noProof/>
+                <w:sz w:val="24"/>
+                <w:szCs w:val="24"/>
+                <w:lang w:val="en-GB"/>
+              </w:rPr>
+              <w:drawing>
+                <wp:inline distT="0" distB="0" distL="0" distR="0" wp14:anchorId="53D54C6D" wp14:editId="4C73D4C2">
+                  <wp:extent cx="2959100" cy="1003300"/>
+                  <wp:effectExtent l="0" t="0" r="0" b="0"/>
+                  <wp:docPr id="14" name="Picture 14" descr="A picture containing graphical user interface&#10;&#10;Description automatically generated"/>
+                  <wp:cNvGraphicFramePr>
+                    <a:graphicFrameLocks xmlns:a="http://schemas.openxmlformats.org/drawingml/2006/main" noChangeAspect="1"/>
+                  </wp:cNvGraphicFramePr>
+                  <a:graphic xmlns:a="http://schemas.openxmlformats.org/drawingml/2006/main">
+                    <a:graphicData uri="http://schemas.openxmlformats.org/drawingml/2006/picture">
+                      <pic:pic xmlns:pic="http://schemas.openxmlformats.org/drawingml/2006/picture">
+                        <pic:nvPicPr>
+                          <pic:cNvPr id="14" name="Picture 14" descr="A picture containing graphical user interface&#10;&#10;Description automatically generated"/>
+                          <pic:cNvPicPr/>
+                        </pic:nvPicPr>
+                        <pic:blipFill>
+                          <a:blip r:embed="rId21">
+                            <a:extLst>
+                              <a:ext uri="{28A0092B-C50C-407E-A947-70E740481C1C}">
+                                <a14:useLocalDpi xmlns:a14="http://schemas.microsoft.com/office/drawing/2010/main" val="0"/>
+                              </a:ext>
+                            </a:extLst>
+                          </a:blip>
+                          <a:stretch>
+                            <a:fillRect/>
+                          </a:stretch>
+                        </pic:blipFill>
+                        <pic:spPr>
+                          <a:xfrm>
+                            <a:off x="0" y="0"/>
+                            <a:ext cx="2959100" cy="1003300"/>
+                          </a:xfrm>
+                          <a:prstGeom prst="rect">
+                            <a:avLst/>
+                          </a:prstGeom>
+                        </pic:spPr>
+                      </pic:pic>
+                    </a:graphicData>
+                  </a:graphic>
+                </wp:inline>
+              </w:drawing>
+            </w:r>
+          </w:p>
+          <w:p>
+            <w:pPr>
+              <w:pStyle w:val="ListParagraph"/>
+              <w:adjustRightInd w:val="0"/>
+              <w:ind w:left="360" w:right="-1"/>
+              <w:rPr>
+                <w:rFonts w:ascii="Courier New" w:hAnsi="Courier New" w:cs="Courier New"/>
+                <w:sz w:val="24"/>
+                <w:szCs w:val="24"/>
+                <w:lang w:val="en-GB"/>
+              </w:rPr>
+            </w:pPr>
+          </w:p>
+          <w:p>
+            <w:pPr>
+              <w:pStyle w:val="ListParagraph"/>
+              <w:adjustRightInd w:val="0"/>
+              <w:ind w:left="360" w:right="-1"/>
+              <w:jc w:val="center"/>
+              <w:rPr>
+                <w:rFonts w:ascii="Courier New" w:hAnsi="Courier New" w:cs="Courier New"/>
+                <w:sz w:val="24"/>
+                <w:szCs w:val="24"/>
+                <w:lang w:val="en-GB"/>
+              </w:rPr>
+            </w:pPr>
+            <w:r>
+              <w:rPr>
+                <w:rFonts w:ascii="Courier New" w:hAnsi="Courier New" w:cs="Courier New"/>
+                <w:sz w:val="24"/>
+                <w:szCs w:val="24"/>
+                <w:lang w:val="en-GB"/>
+              </w:rPr>
+              <w:t>Task 9) 2-minute timer for each move per player. Timer starts when game does and resets when a move is made for the next player. Game ends when timer runs out.</w:t>
+            </w:r>
+          </w:p>
+          <w:p>
+            <w:pPr>
+              <w:pStyle w:val="ListParagraph"/>
+              <w:adjustRightInd w:val="0"/>
+              <w:ind w:left="360" w:right="-1"/>
+              <w:jc w:val="center"/>
               <w:rPr>
                 <w:rFonts w:ascii="Courier New" w:hAnsi="Courier New" w:cs="Courier New"/>
                 <w:sz w:val="24"/>
@@ -2450,6 +4916,357 @@
         </w:tc>
       </w:tr>
     </w:tbl>
+    <w:p>
+      <w:pPr>
+        <w:tabs>
+          <w:tab w:val="left" w:pos="5685"/>
+        </w:tabs>
+        <w:ind w:right="-1"/>
+        <w:rPr>
+          <w:sz w:val="24"/>
+          <w:szCs w:val="24"/>
+          <w:lang w:val="en-GB"/>
+        </w:rPr>
+      </w:pPr>
+    </w:p>
+    <w:p>
+      <w:pPr>
+        <w:tabs>
+          <w:tab w:val="left" w:pos="5685"/>
+        </w:tabs>
+        <w:ind w:right="-1"/>
+        <w:rPr>
+          <w:sz w:val="24"/>
+          <w:szCs w:val="24"/>
+          <w:lang w:val="en-GB"/>
+        </w:rPr>
+      </w:pPr>
+    </w:p>
+    <w:p>
+      <w:pPr>
+        <w:tabs>
+          <w:tab w:val="left" w:pos="5685"/>
+        </w:tabs>
+        <w:ind w:right="-1"/>
+        <w:rPr>
+          <w:sz w:val="24"/>
+          <w:szCs w:val="24"/>
+          <w:lang w:val="en-GB"/>
+        </w:rPr>
+      </w:pPr>
+    </w:p>
+    <w:p>
+      <w:pPr>
+        <w:tabs>
+          <w:tab w:val="left" w:pos="5685"/>
+        </w:tabs>
+        <w:ind w:right="-1"/>
+        <w:rPr>
+          <w:sz w:val="24"/>
+          <w:szCs w:val="24"/>
+          <w:lang w:val="en-GB"/>
+        </w:rPr>
+      </w:pPr>
+    </w:p>
+    <w:p>
+      <w:pPr>
+        <w:tabs>
+          <w:tab w:val="left" w:pos="5685"/>
+        </w:tabs>
+        <w:ind w:right="-1"/>
+        <w:rPr>
+          <w:sz w:val="24"/>
+          <w:szCs w:val="24"/>
+          <w:lang w:val="en-GB"/>
+        </w:rPr>
+      </w:pPr>
+    </w:p>
+    <w:p>
+      <w:pPr>
+        <w:tabs>
+          <w:tab w:val="left" w:pos="5685"/>
+        </w:tabs>
+        <w:ind w:right="-1"/>
+        <w:rPr>
+          <w:sz w:val="24"/>
+          <w:szCs w:val="24"/>
+          <w:lang w:val="en-GB"/>
+        </w:rPr>
+      </w:pPr>
+    </w:p>
+    <w:p>
+      <w:pPr>
+        <w:tabs>
+          <w:tab w:val="left" w:pos="5685"/>
+        </w:tabs>
+        <w:ind w:right="-1"/>
+        <w:rPr>
+          <w:sz w:val="24"/>
+          <w:szCs w:val="24"/>
+          <w:lang w:val="en-GB"/>
+        </w:rPr>
+      </w:pPr>
+    </w:p>
+    <w:p>
+      <w:pPr>
+        <w:tabs>
+          <w:tab w:val="left" w:pos="5685"/>
+        </w:tabs>
+        <w:ind w:right="-1"/>
+        <w:rPr>
+          <w:sz w:val="24"/>
+          <w:szCs w:val="24"/>
+          <w:lang w:val="en-GB"/>
+        </w:rPr>
+      </w:pPr>
+    </w:p>
+    <w:p>
+      <w:pPr>
+        <w:tabs>
+          <w:tab w:val="left" w:pos="5685"/>
+        </w:tabs>
+        <w:ind w:right="-1"/>
+        <w:rPr>
+          <w:sz w:val="24"/>
+          <w:szCs w:val="24"/>
+          <w:lang w:val="en-GB"/>
+        </w:rPr>
+      </w:pPr>
+    </w:p>
+    <w:p>
+      <w:pPr>
+        <w:tabs>
+          <w:tab w:val="left" w:pos="5685"/>
+        </w:tabs>
+        <w:ind w:right="-1"/>
+        <w:rPr>
+          <w:sz w:val="24"/>
+          <w:szCs w:val="24"/>
+          <w:lang w:val="en-GB"/>
+        </w:rPr>
+      </w:pPr>
+    </w:p>
+    <w:p>
+      <w:pPr>
+        <w:tabs>
+          <w:tab w:val="left" w:pos="5685"/>
+        </w:tabs>
+        <w:ind w:right="-1"/>
+        <w:rPr>
+          <w:sz w:val="24"/>
+          <w:szCs w:val="24"/>
+          <w:lang w:val="en-GB"/>
+        </w:rPr>
+      </w:pPr>
+    </w:p>
+    <w:p>
+      <w:pPr>
+        <w:tabs>
+          <w:tab w:val="left" w:pos="5685"/>
+        </w:tabs>
+        <w:ind w:right="-1"/>
+        <w:rPr>
+          <w:sz w:val="24"/>
+          <w:szCs w:val="24"/>
+          <w:lang w:val="en-GB"/>
+        </w:rPr>
+      </w:pPr>
+    </w:p>
+    <w:p>
+      <w:pPr>
+        <w:tabs>
+          <w:tab w:val="left" w:pos="5685"/>
+        </w:tabs>
+        <w:ind w:right="-1"/>
+        <w:rPr>
+          <w:sz w:val="24"/>
+          <w:szCs w:val="24"/>
+          <w:lang w:val="en-GB"/>
+        </w:rPr>
+      </w:pPr>
+    </w:p>
+    <w:p>
+      <w:pPr>
+        <w:tabs>
+          <w:tab w:val="left" w:pos="5685"/>
+        </w:tabs>
+        <w:ind w:right="-1"/>
+        <w:rPr>
+          <w:sz w:val="24"/>
+          <w:szCs w:val="24"/>
+          <w:lang w:val="en-GB"/>
+        </w:rPr>
+      </w:pPr>
+    </w:p>
+    <w:p>
+      <w:pPr>
+        <w:tabs>
+          <w:tab w:val="left" w:pos="5685"/>
+        </w:tabs>
+        <w:ind w:right="-1"/>
+        <w:rPr>
+          <w:sz w:val="24"/>
+          <w:szCs w:val="24"/>
+          <w:lang w:val="en-GB"/>
+        </w:rPr>
+      </w:pPr>
+    </w:p>
+    <w:p>
+      <w:pPr>
+        <w:tabs>
+          <w:tab w:val="left" w:pos="5685"/>
+        </w:tabs>
+        <w:ind w:right="-1"/>
+        <w:rPr>
+          <w:sz w:val="24"/>
+          <w:szCs w:val="24"/>
+          <w:lang w:val="en-GB"/>
+        </w:rPr>
+      </w:pPr>
+    </w:p>
+    <w:p>
+      <w:pPr>
+        <w:tabs>
+          <w:tab w:val="left" w:pos="5685"/>
+        </w:tabs>
+        <w:ind w:right="-1"/>
+        <w:rPr>
+          <w:sz w:val="24"/>
+          <w:szCs w:val="24"/>
+          <w:lang w:val="en-GB"/>
+        </w:rPr>
+      </w:pPr>
+    </w:p>
+    <w:p>
+      <w:pPr>
+        <w:tabs>
+          <w:tab w:val="left" w:pos="5685"/>
+        </w:tabs>
+        <w:ind w:right="-1"/>
+        <w:rPr>
+          <w:sz w:val="24"/>
+          <w:szCs w:val="24"/>
+          <w:lang w:val="en-GB"/>
+        </w:rPr>
+      </w:pPr>
+    </w:p>
+    <w:p>
+      <w:pPr>
+        <w:tabs>
+          <w:tab w:val="left" w:pos="5685"/>
+        </w:tabs>
+        <w:ind w:right="-1"/>
+        <w:rPr>
+          <w:sz w:val="24"/>
+          <w:szCs w:val="24"/>
+          <w:lang w:val="en-GB"/>
+        </w:rPr>
+      </w:pPr>
+    </w:p>
+    <w:p>
+      <w:pPr>
+        <w:tabs>
+          <w:tab w:val="left" w:pos="5685"/>
+        </w:tabs>
+        <w:ind w:right="-1"/>
+        <w:rPr>
+          <w:sz w:val="24"/>
+          <w:szCs w:val="24"/>
+          <w:lang w:val="en-GB"/>
+        </w:rPr>
+      </w:pPr>
+    </w:p>
+    <w:p>
+      <w:pPr>
+        <w:tabs>
+          <w:tab w:val="left" w:pos="5685"/>
+        </w:tabs>
+        <w:ind w:right="-1"/>
+        <w:rPr>
+          <w:sz w:val="24"/>
+          <w:szCs w:val="24"/>
+          <w:lang w:val="en-GB"/>
+        </w:rPr>
+      </w:pPr>
+    </w:p>
+    <w:p>
+      <w:pPr>
+        <w:tabs>
+          <w:tab w:val="left" w:pos="5685"/>
+        </w:tabs>
+        <w:ind w:right="-1"/>
+        <w:rPr>
+          <w:sz w:val="24"/>
+          <w:szCs w:val="24"/>
+          <w:lang w:val="en-GB"/>
+        </w:rPr>
+      </w:pPr>
+    </w:p>
+    <w:p>
+      <w:pPr>
+        <w:tabs>
+          <w:tab w:val="left" w:pos="5685"/>
+        </w:tabs>
+        <w:ind w:right="-1"/>
+        <w:rPr>
+          <w:sz w:val="24"/>
+          <w:szCs w:val="24"/>
+          <w:lang w:val="en-GB"/>
+        </w:rPr>
+      </w:pPr>
+    </w:p>
+    <w:p>
+      <w:pPr>
+        <w:tabs>
+          <w:tab w:val="left" w:pos="5685"/>
+        </w:tabs>
+        <w:ind w:right="-1"/>
+        <w:rPr>
+          <w:sz w:val="24"/>
+          <w:szCs w:val="24"/>
+          <w:lang w:val="en-GB"/>
+        </w:rPr>
+      </w:pPr>
+    </w:p>
+    <w:p>
+      <w:pPr>
+        <w:tabs>
+          <w:tab w:val="left" w:pos="5685"/>
+        </w:tabs>
+        <w:ind w:right="-1"/>
+        <w:rPr>
+          <w:sz w:val="24"/>
+          <w:szCs w:val="24"/>
+          <w:lang w:val="en-GB"/>
+        </w:rPr>
+      </w:pPr>
+    </w:p>
+    <w:p>
+      <w:pPr>
+        <w:tabs>
+          <w:tab w:val="left" w:pos="5685"/>
+        </w:tabs>
+        <w:ind w:right="-1"/>
+        <w:rPr>
+          <w:sz w:val="24"/>
+          <w:szCs w:val="24"/>
+          <w:lang w:val="en-GB"/>
+        </w:rPr>
+      </w:pPr>
+    </w:p>
+    <w:p>
+      <w:pPr>
+        <w:tabs>
+          <w:tab w:val="left" w:pos="5685"/>
+        </w:tabs>
+        <w:ind w:right="-1"/>
+        <w:rPr>
+          <w:sz w:val="24"/>
+          <w:szCs w:val="24"/>
+          <w:lang w:val="en-GB"/>
+        </w:rPr>
+      </w:pPr>
+    </w:p>
     <w:p>
       <w:pPr>
         <w:tabs>
@@ -2508,6 +5325,7 @@
                 <w:szCs w:val="28"/>
                 <w:lang w:val="en-GB"/>
               </w:rPr>
+              <w:lastRenderedPageBreak/>
               <w:t>Task 10 (2 images + what is working/not working)</w:t>
             </w:r>
           </w:p>
@@ -2530,26 +5348,185 @@
               <w:pStyle w:val="ListParagraph"/>
               <w:adjustRightInd w:val="0"/>
               <w:ind w:left="360" w:right="-1"/>
-              <w:rPr>
-                <w:rFonts w:ascii="Courier New" w:hAnsi="Courier New" w:cs="Courier New"/>
-                <w:sz w:val="24"/>
-                <w:szCs w:val="24"/>
-                <w:lang w:val="en-GB"/>
-              </w:rPr>
-            </w:pPr>
-          </w:p>
-          <w:p>
-            <w:pPr>
-              <w:pStyle w:val="ListParagraph"/>
-              <w:adjustRightInd w:val="0"/>
-              <w:ind w:left="360" w:right="-1"/>
-              <w:rPr>
-                <w:rFonts w:ascii="Courier New" w:hAnsi="Courier New" w:cs="Courier New"/>
-                <w:sz w:val="24"/>
-                <w:szCs w:val="24"/>
-                <w:lang w:val="en-GB"/>
-              </w:rPr>
-            </w:pPr>
+              <w:jc w:val="center"/>
+              <w:rPr>
+                <w:rFonts w:ascii="Courier New" w:hAnsi="Courier New" w:cs="Courier New"/>
+                <w:sz w:val="24"/>
+                <w:szCs w:val="24"/>
+                <w:lang w:val="en-GB"/>
+              </w:rPr>
+            </w:pPr>
+          </w:p>
+          <w:p>
+            <w:pPr>
+              <w:pStyle w:val="ListParagraph"/>
+              <w:adjustRightInd w:val="0"/>
+              <w:ind w:left="360" w:right="-1"/>
+              <w:jc w:val="center"/>
+              <w:rPr>
+                <w:rFonts w:ascii="Courier New" w:hAnsi="Courier New" w:cs="Courier New"/>
+                <w:sz w:val="24"/>
+                <w:szCs w:val="24"/>
+                <w:lang w:val="en-GB"/>
+              </w:rPr>
+            </w:pPr>
+            <w:r>
+              <w:rPr>
+                <w:rFonts w:ascii="Courier New" w:hAnsi="Courier New" w:cs="Courier New"/>
+                <w:noProof/>
+                <w:sz w:val="24"/>
+                <w:szCs w:val="24"/>
+                <w:lang w:val="en-GB"/>
+              </w:rPr>
+              <w:drawing>
+                <wp:inline distT="0" distB="0" distL="0" distR="0" wp14:anchorId="12C82D4C" wp14:editId="346DD26C">
+                  <wp:extent cx="4959390" cy="5160475"/>
+                  <wp:effectExtent l="0" t="0" r="0" b="0"/>
+                  <wp:docPr id="16" name="Picture 16" descr="A picture containing chart&#10;&#10;Description automatically generated"/>
+                  <wp:cNvGraphicFramePr>
+                    <a:graphicFrameLocks xmlns:a="http://schemas.openxmlformats.org/drawingml/2006/main" noChangeAspect="1"/>
+                  </wp:cNvGraphicFramePr>
+                  <a:graphic xmlns:a="http://schemas.openxmlformats.org/drawingml/2006/main">
+                    <a:graphicData uri="http://schemas.openxmlformats.org/drawingml/2006/picture">
+                      <pic:pic xmlns:pic="http://schemas.openxmlformats.org/drawingml/2006/picture">
+                        <pic:nvPicPr>
+                          <pic:cNvPr id="16" name="Picture 16" descr="A picture containing chart&#10;&#10;Description automatically generated"/>
+                          <pic:cNvPicPr/>
+                        </pic:nvPicPr>
+                        <pic:blipFill>
+                          <a:blip r:embed="rId22">
+                            <a:extLst>
+                              <a:ext uri="{28A0092B-C50C-407E-A947-70E740481C1C}">
+                                <a14:useLocalDpi xmlns:a14="http://schemas.microsoft.com/office/drawing/2010/main" val="0"/>
+                              </a:ext>
+                            </a:extLst>
+                          </a:blip>
+                          <a:stretch>
+                            <a:fillRect/>
+                          </a:stretch>
+                        </pic:blipFill>
+                        <pic:spPr>
+                          <a:xfrm>
+                            <a:off x="0" y="0"/>
+                            <a:ext cx="4972759" cy="5174386"/>
+                          </a:xfrm>
+                          <a:prstGeom prst="rect">
+                            <a:avLst/>
+                          </a:prstGeom>
+                        </pic:spPr>
+                      </pic:pic>
+                    </a:graphicData>
+                  </a:graphic>
+                </wp:inline>
+              </w:drawing>
+            </w:r>
+          </w:p>
+          <w:p>
+            <w:pPr>
+              <w:pStyle w:val="ListParagraph"/>
+              <w:adjustRightInd w:val="0"/>
+              <w:ind w:left="360" w:right="-1"/>
+              <w:rPr>
+                <w:rFonts w:ascii="Courier New" w:hAnsi="Courier New" w:cs="Courier New"/>
+                <w:sz w:val="24"/>
+                <w:szCs w:val="24"/>
+                <w:lang w:val="en-GB"/>
+              </w:rPr>
+            </w:pPr>
+          </w:p>
+          <w:p>
+            <w:pPr>
+              <w:pStyle w:val="ListParagraph"/>
+              <w:adjustRightInd w:val="0"/>
+              <w:ind w:left="360" w:right="-1"/>
+              <w:jc w:val="center"/>
+              <w:rPr>
+                <w:rFonts w:ascii="Courier New" w:hAnsi="Courier New" w:cs="Courier New"/>
+                <w:sz w:val="24"/>
+                <w:szCs w:val="24"/>
+                <w:lang w:val="en-GB"/>
+              </w:rPr>
+            </w:pPr>
+            <w:r>
+              <w:rPr>
+                <w:rFonts w:ascii="Courier New" w:hAnsi="Courier New" w:cs="Courier New"/>
+                <w:sz w:val="24"/>
+                <w:szCs w:val="24"/>
+                <w:lang w:val="en-GB"/>
+              </w:rPr>
+              <w:t>Full Board)</w:t>
+            </w:r>
+          </w:p>
+          <w:p>
+            <w:pPr>
+              <w:pStyle w:val="ListParagraph"/>
+              <w:adjustRightInd w:val="0"/>
+              <w:ind w:left="360" w:right="-1"/>
+              <w:jc w:val="center"/>
+              <w:rPr>
+                <w:rFonts w:ascii="Courier New" w:hAnsi="Courier New" w:cs="Courier New"/>
+                <w:sz w:val="24"/>
+                <w:szCs w:val="24"/>
+                <w:lang w:val="en-GB"/>
+              </w:rPr>
+            </w:pPr>
+          </w:p>
+          <w:p>
+            <w:pPr>
+              <w:pStyle w:val="ListParagraph"/>
+              <w:adjustRightInd w:val="0"/>
+              <w:ind w:left="360" w:right="-1"/>
+              <w:rPr>
+                <w:rFonts w:ascii="Courier New" w:hAnsi="Courier New" w:cs="Courier New"/>
+                <w:sz w:val="24"/>
+                <w:szCs w:val="24"/>
+                <w:lang w:val="en-GB"/>
+              </w:rPr>
+            </w:pPr>
+            <w:r>
+              <w:rPr>
+                <w:rFonts w:ascii="Courier New" w:hAnsi="Courier New" w:cs="Courier New"/>
+                <w:sz w:val="24"/>
+                <w:szCs w:val="24"/>
+                <w:lang w:val="en-GB"/>
+              </w:rPr>
+              <w:t>For the board we wanted to choose tile colours that were both contrasting and still worked well with black and white stones.</w:t>
+            </w:r>
+          </w:p>
+          <w:p>
+            <w:pPr>
+              <w:pStyle w:val="ListParagraph"/>
+              <w:adjustRightInd w:val="0"/>
+              <w:ind w:left="360" w:right="-1"/>
+              <w:rPr>
+                <w:rFonts w:ascii="Courier New" w:hAnsi="Courier New" w:cs="Courier New"/>
+                <w:sz w:val="24"/>
+                <w:szCs w:val="24"/>
+                <w:lang w:val="en-GB"/>
+              </w:rPr>
+            </w:pPr>
+          </w:p>
+          <w:p>
+            <w:pPr>
+              <w:pStyle w:val="ListParagraph"/>
+              <w:adjustRightInd w:val="0"/>
+              <w:ind w:left="360" w:right="-1"/>
+              <w:rPr>
+                <w:rFonts w:ascii="Courier New" w:hAnsi="Courier New" w:cs="Courier New"/>
+                <w:sz w:val="24"/>
+                <w:szCs w:val="24"/>
+                <w:lang w:val="en-GB"/>
+              </w:rPr>
+            </w:pPr>
+            <w:r>
+              <w:rPr>
+                <w:rFonts w:ascii="Courier New" w:hAnsi="Courier New" w:cs="Courier New"/>
+                <w:sz w:val="24"/>
+                <w:szCs w:val="24"/>
+                <w:lang w:val="en-GB"/>
+              </w:rPr>
+              <w:t>To the right we have a panel which includes all current game information (i.e., time, score). In this panel we wanted to keep buttons spaced while keeping the same style for each.</w:t>
+            </w:r>
           </w:p>
           <w:p>
             <w:pPr>
@@ -2655,29 +5632,38 @@
           </w:tcPr>
           <w:p>
             <w:pPr>
-              <w:pStyle w:val="ListParagraph"/>
-              <w:adjustRightInd w:val="0"/>
-              <w:ind w:left="360" w:right="-1"/>
-              <w:rPr>
-                <w:rFonts w:ascii="Courier New" w:hAnsi="Courier New" w:cs="Courier New"/>
-                <w:sz w:val="24"/>
-                <w:szCs w:val="24"/>
-                <w:lang w:val="en-GB"/>
-              </w:rPr>
-            </w:pPr>
-          </w:p>
-          <w:p>
-            <w:pPr>
-              <w:pStyle w:val="ListParagraph"/>
-              <w:adjustRightInd w:val="0"/>
-              <w:ind w:left="360" w:right="-1"/>
-              <w:rPr>
-                <w:rFonts w:ascii="Courier New" w:hAnsi="Courier New" w:cs="Courier New"/>
-                <w:sz w:val="24"/>
-                <w:szCs w:val="24"/>
-                <w:lang w:val="en-GB"/>
-              </w:rPr>
-            </w:pPr>
+              <w:adjustRightInd w:val="0"/>
+              <w:ind w:right="-1"/>
+              <w:rPr>
+                <w:rFonts w:ascii="Courier New" w:hAnsi="Courier New" w:cs="Courier New"/>
+                <w:sz w:val="24"/>
+                <w:szCs w:val="24"/>
+                <w:lang w:val="en-GB"/>
+              </w:rPr>
+            </w:pPr>
+          </w:p>
+          <w:p>
+            <w:pPr>
+              <w:pStyle w:val="ListParagraph"/>
+              <w:adjustRightInd w:val="0"/>
+              <w:ind w:left="360" w:right="-1"/>
+              <w:jc w:val="center"/>
+              <w:rPr>
+                <w:rFonts w:ascii="Courier New" w:hAnsi="Courier New" w:cs="Courier New"/>
+                <w:sz w:val="24"/>
+                <w:szCs w:val="24"/>
+                <w:lang w:val="en-GB"/>
+              </w:rPr>
+            </w:pPr>
+            <w:r>
+              <w:rPr>
+                <w:rFonts w:ascii="Courier New" w:hAnsi="Courier New" w:cs="Courier New"/>
+                <w:sz w:val="24"/>
+                <w:szCs w:val="24"/>
+                <w:lang w:val="en-GB"/>
+              </w:rPr>
+              <w:t>Task 11) The ability to undo/redo moves – NOT WORKING</w:t>
+            </w:r>
           </w:p>
           <w:p>
             <w:pPr>
@@ -2799,13 +5785,23 @@
               <w:pStyle w:val="ListParagraph"/>
               <w:adjustRightInd w:val="0"/>
               <w:ind w:left="360" w:right="-1"/>
-              <w:rPr>
-                <w:rFonts w:ascii="Courier New" w:hAnsi="Courier New" w:cs="Courier New"/>
-                <w:sz w:val="24"/>
-                <w:szCs w:val="24"/>
-                <w:lang w:val="en-GB"/>
-              </w:rPr>
-            </w:pPr>
+              <w:jc w:val="center"/>
+              <w:rPr>
+                <w:rFonts w:ascii="Courier New" w:hAnsi="Courier New" w:cs="Courier New"/>
+                <w:sz w:val="24"/>
+                <w:szCs w:val="24"/>
+                <w:lang w:val="en-GB"/>
+              </w:rPr>
+            </w:pPr>
+            <w:r>
+              <w:rPr>
+                <w:rFonts w:ascii="Courier New" w:hAnsi="Courier New" w:cs="Courier New"/>
+                <w:sz w:val="24"/>
+                <w:szCs w:val="24"/>
+                <w:lang w:val="en-GB"/>
+              </w:rPr>
+              <w:t>Task 12) Animation of pieces – NOT WORKING</w:t>
+            </w:r>
           </w:p>
           <w:p>
             <w:pPr>
@@ -2849,7 +5845,7 @@
     </w:p>
     <w:p/>
     <w:sectPr>
-      <w:footerReference w:type="default" r:id="rId7"/>
+      <w:footerReference w:type="default" r:id="rId23"/>
       <w:pgSz w:w="11900" w:h="16840"/>
       <w:pgMar w:top="586" w:right="1440" w:bottom="516" w:left="1014" w:header="708" w:footer="0" w:gutter="0"/>
       <w:cols w:space="708"/>

</xml_diff>